<commit_message>
added a class diagram
flow chart onek gula hoy , try to edit
</commit_message>
<xml_diff>
--- a/CSE482_Project_Proposal.docx
+++ b/CSE482_Project_Proposal.docx
@@ -42,7 +42,7 @@
                     <pic:cNvPicPr preferRelativeResize="0"/>
                   </pic:nvPicPr>
                   <pic:blipFill>
-                    <a:blip r:embed="rId4"/>
+                    <a:blip r:embed="rId6"/>
                     <a:srcRect/>
                     <a:stretch>
                       <a:fillRect/>
@@ -549,312 +549,421 @@
           <w:right w:val="none" w:sz="0" w:space="0" w:color="000000"/>
           <w:between w:val="none" w:sz="0" w:space="0" w:color="000000"/>
         </w:pBdr>
-        <w:spacing w:before="0" w:line="240" w:lineRule="auto"/>
+        <w:spacing w:before="0" w:line="360" w:lineRule="auto"/>
         <w:ind w:left="0"/>
         <w:rPr>
           <w:rFonts w:ascii="Times New Roman" w:eastAsia="Times New Roman" w:hAnsi="Times New Roman" w:cs="Times New Roman"/>
           <w:color w:val="000000"/>
           <w:sz w:val="24"/>
           <w:szCs w:val="24"/>
+        </w:rPr>
+      </w:pPr>
+      <w:r>
+        <w:rPr>
+          <w:b/>
+          <w:color w:val="000000"/>
+          <w:sz w:val="36"/>
+          <w:szCs w:val="36"/>
+        </w:rPr>
+        <w:lastRenderedPageBreak/>
+        <w:t xml:space="preserve">1.Project Title: </w:t>
+      </w:r>
+      <w:r>
+        <w:rPr>
+          <w:color w:val="000000"/>
+          <w:sz w:val="36"/>
+          <w:szCs w:val="36"/>
+        </w:rPr>
+        <w:t>Hospital Management System</w:t>
+      </w:r>
+    </w:p>
+    <w:p>
+      <w:pPr>
+        <w:spacing w:line="360" w:lineRule="auto"/>
+        <w:ind w:left="0"/>
+        <w:rPr>
+          <w:rFonts w:ascii="Arial Black" w:hAnsi="Arial Black"/>
+          <w:color w:val="1D2129"/>
+          <w:sz w:val="24"/>
+          <w:szCs w:val="24"/>
+        </w:rPr>
+      </w:pPr>
+      <w:r>
+        <w:rPr>
+          <w:rFonts w:ascii="Arial Black" w:hAnsi="Arial Black"/>
+          <w:color w:val="1D2129"/>
+          <w:sz w:val="24"/>
+          <w:szCs w:val="24"/>
+        </w:rPr>
+        <w:t>2.</w:t>
+      </w:r>
+      <w:r>
+        <w:rPr>
+          <w:rFonts w:ascii="Arial Black" w:hAnsi="Arial Black"/>
+          <w:color w:val="1D2129"/>
+          <w:sz w:val="24"/>
+          <w:szCs w:val="24"/>
+        </w:rPr>
+        <w:t>Overview</w:t>
+      </w:r>
+      <w:r>
+        <w:rPr>
+          <w:rFonts w:ascii="Arial Black" w:hAnsi="Arial Black"/>
+          <w:color w:val="1D2129"/>
+          <w:sz w:val="24"/>
+          <w:szCs w:val="24"/>
+        </w:rPr>
+        <w:t xml:space="preserve">: </w:t>
+      </w:r>
+    </w:p>
+    <w:p>
+      <w:pPr>
+        <w:spacing w:line="360" w:lineRule="auto"/>
+        <w:ind w:left="0"/>
+        <w:rPr>
+          <w:rFonts w:ascii="Arial Black" w:hAnsi="Arial Black"/>
+          <w:color w:val="1D2129"/>
+          <w:sz w:val="24"/>
+          <w:szCs w:val="24"/>
+        </w:rPr>
+      </w:pPr>
+      <w:r>
+        <w:rPr>
+          <w:rFonts w:ascii="Times New Roman" w:hAnsi="Times New Roman" w:cs="Times New Roman"/>
+          <w:color w:val="1D2129"/>
+          <w:sz w:val="24"/>
+          <w:szCs w:val="24"/>
+        </w:rPr>
+        <w:t>In this project, we are going to build a Hospital management system which will facilitate patients and as well as Hospital authority by automating the system and reducing human labor and time. We will mainly work on the sections such as online access of diagnostic records, registering a patient and keeping electronic records of patients so that doctors can check it before an appointment or any time through internet, smart appointment system, smart queue, automated billing system, a chat program so that doctors and patients can communicate easily, automated pharmacy, checking availability of rooms and beds in wards etc. All of these data will be updated frequently with our hospital management system. There will section for hospital staffs, employees, and nurses and they will be registered in the system so that they can also use the system and also for monitoring their work. Now one may ask about the security of the valuable data and information. Therefore, we will build a login system so that only right person can access the desired information through authentication.</w:t>
+      </w:r>
+    </w:p>
+    <w:p>
+      <w:pPr>
+        <w:spacing w:line="360" w:lineRule="auto"/>
+        <w:ind w:left="0"/>
+        <w:rPr>
+          <w:rFonts w:ascii="Times New Roman" w:hAnsi="Times New Roman" w:cs="Times New Roman"/>
+          <w:color w:val="1D2129"/>
+          <w:sz w:val="24"/>
+          <w:szCs w:val="24"/>
+        </w:rPr>
+      </w:pPr>
+      <w:r>
+        <w:rPr>
+          <w:rFonts w:ascii="Times New Roman" w:hAnsi="Times New Roman" w:cs="Times New Roman"/>
+          <w:color w:val="1D2129"/>
+          <w:sz w:val="24"/>
+          <w:szCs w:val="24"/>
+        </w:rPr>
+        <w:t>We shall build the website using HTML, CSS, and PHP mainly. We plan to further develop the project with a framework which will be Laravel hopefully. As most of the people use smartphones now a day, therefore, we will also make an android application which will not be just a web version of the website rather more reliable and mobile-friendly application</w:t>
+      </w:r>
+      <w:r>
+        <w:rPr>
+          <w:rFonts w:ascii="Times New Roman" w:hAnsi="Times New Roman" w:cs="Times New Roman"/>
+          <w:color w:val="1D2129"/>
+          <w:sz w:val="24"/>
+          <w:szCs w:val="24"/>
+        </w:rPr>
+        <w:t>.</w:t>
+      </w:r>
+    </w:p>
+    <w:p>
+      <w:pPr>
+        <w:spacing w:line="360" w:lineRule="auto"/>
+        <w:ind w:left="0"/>
+        <w:rPr>
+          <w:rFonts w:ascii="Arial Black" w:hAnsi="Arial Black"/>
+          <w:color w:val="1D2129"/>
+          <w:sz w:val="24"/>
+          <w:szCs w:val="24"/>
+        </w:rPr>
+      </w:pPr>
+    </w:p>
+    <w:p>
+      <w:pPr>
+        <w:spacing w:line="360" w:lineRule="auto"/>
+        <w:ind w:left="0"/>
+        <w:rPr>
+          <w:rFonts w:ascii="Arial Black" w:hAnsi="Arial Black"/>
+          <w:color w:val="1D2129"/>
+          <w:sz w:val="24"/>
+          <w:szCs w:val="24"/>
+        </w:rPr>
+      </w:pPr>
+    </w:p>
+    <w:p>
+      <w:pPr>
+        <w:spacing w:line="360" w:lineRule="auto"/>
+        <w:ind w:left="0"/>
+        <w:rPr>
+          <w:rFonts w:ascii="Arial Black" w:hAnsi="Arial Black"/>
+          <w:color w:val="1D2129"/>
+          <w:sz w:val="24"/>
+          <w:szCs w:val="24"/>
+        </w:rPr>
+      </w:pPr>
+      <w:r>
+        <w:rPr>
+          <w:rFonts w:ascii="Arial Black" w:hAnsi="Arial Black"/>
+          <w:color w:val="1D2129"/>
+          <w:sz w:val="24"/>
+          <w:szCs w:val="24"/>
+        </w:rPr>
+        <w:lastRenderedPageBreak/>
+        <w:t>3.Significance of the project:</w:t>
+      </w:r>
+    </w:p>
+    <w:p>
+      <w:pPr>
+        <w:spacing w:line="360" w:lineRule="auto"/>
+        <w:ind w:left="0"/>
+        <w:rPr>
+          <w:rFonts w:ascii="Calibri" w:eastAsia="Calibri" w:hAnsi="Calibri" w:cs="Calibri"/>
+          <w:bCs/>
+          <w:color w:val="000000"/>
+          <w:sz w:val="28"/>
+          <w:szCs w:val="28"/>
+        </w:rPr>
+      </w:pPr>
+      <w:r>
+        <w:rPr>
+          <w:rFonts w:ascii="Calibri" w:eastAsia="Calibri" w:hAnsi="Calibri" w:cs="Calibri"/>
+          <w:bCs/>
+          <w:color w:val="000000"/>
+          <w:sz w:val="28"/>
+          <w:szCs w:val="28"/>
+        </w:rPr>
+        <w:t xml:space="preserve">A hospital is a very busy crowded place where general to emergency patients visit frequently. Therefore, managing a hospital requires a lot of skilled manpower, paperwork and time. Often there we see large queues before the room of a doctor which is maintained by one or two people which is inefficient. If we can build a Hospital management system then patients appointments, payments, doctor allocation will be less time consuming and more convenient. Also, a smart queue can save a patient’s time significantly. For example, if the patient can learn the estimated time required to meet the doctor such as 35 minutes he or she can spend this time in other work instead of waiting in the queue.  Therefore, this project will benefit both the patients and hospital authority. </w:t>
+      </w:r>
+      <w:r>
+        <w:rPr>
+          <w:rFonts w:ascii="Calibri" w:eastAsia="Calibri" w:hAnsi="Calibri" w:cs="Calibri"/>
+          <w:bCs/>
+          <w:color w:val="000000"/>
+          <w:sz w:val="28"/>
+          <w:szCs w:val="28"/>
+        </w:rPr>
+        <w:t>Also,</w:t>
+      </w:r>
+      <w:r>
+        <w:rPr>
+          <w:rFonts w:ascii="Calibri" w:eastAsia="Calibri" w:hAnsi="Calibri" w:cs="Calibri"/>
+          <w:bCs/>
+          <w:color w:val="000000"/>
+          <w:sz w:val="28"/>
+          <w:szCs w:val="28"/>
+        </w:rPr>
+        <w:t xml:space="preserve"> by doing this project, we will be able to dive into the fields of internet and web technology.</w:t>
+      </w:r>
+    </w:p>
+    <w:p>
+      <w:pPr>
+        <w:spacing w:line="360" w:lineRule="auto"/>
+        <w:ind w:left="0"/>
+        <w:rPr>
+          <w:rFonts w:ascii="Calibri" w:eastAsia="Calibri" w:hAnsi="Calibri" w:cs="Calibri"/>
+          <w:bCs/>
+          <w:color w:val="000000"/>
+          <w:sz w:val="28"/>
+          <w:szCs w:val="28"/>
+        </w:rPr>
+      </w:pPr>
+    </w:p>
+    <w:p>
+      <w:pPr>
+        <w:spacing w:line="360" w:lineRule="auto"/>
+        <w:ind w:left="0"/>
+        <w:rPr>
+          <w:rFonts w:ascii="Arial Black" w:hAnsi="Arial Black"/>
+          <w:bCs/>
+          <w:color w:val="1D2129"/>
+          <w:sz w:val="24"/>
+          <w:szCs w:val="24"/>
+        </w:rPr>
+      </w:pPr>
+    </w:p>
+    <w:p>
+      <w:pPr>
+        <w:spacing w:line="360" w:lineRule="auto"/>
+        <w:ind w:left="0"/>
+        <w:rPr>
+          <w:rFonts w:ascii="Arial Black" w:hAnsi="Arial Black"/>
+          <w:bCs/>
+          <w:color w:val="1D2129"/>
+          <w:sz w:val="24"/>
+          <w:szCs w:val="24"/>
+        </w:rPr>
+      </w:pPr>
+    </w:p>
+    <w:p>
+      <w:pPr>
+        <w:spacing w:line="360" w:lineRule="auto"/>
+        <w:ind w:left="0"/>
+        <w:rPr>
+          <w:rFonts w:ascii="Arial Black" w:hAnsi="Arial Black"/>
+          <w:bCs/>
+          <w:color w:val="1D2129"/>
+          <w:sz w:val="24"/>
+          <w:szCs w:val="24"/>
+        </w:rPr>
+      </w:pPr>
+    </w:p>
+    <w:p>
+      <w:pPr>
+        <w:spacing w:line="360" w:lineRule="auto"/>
+        <w:ind w:left="0"/>
+        <w:rPr>
+          <w:rFonts w:ascii="Arial Black" w:hAnsi="Arial Black"/>
+          <w:bCs/>
+          <w:color w:val="1D2129"/>
+          <w:sz w:val="24"/>
+          <w:szCs w:val="24"/>
+        </w:rPr>
+      </w:pPr>
+      <w:r>
+        <w:rPr>
+          <w:rFonts w:ascii="Arial Black" w:hAnsi="Arial Black"/>
+          <w:bCs/>
+          <w:color w:val="1D2129"/>
+          <w:sz w:val="24"/>
+          <w:szCs w:val="24"/>
+        </w:rPr>
+        <w:lastRenderedPageBreak/>
+        <w:t>4.cardinal flow:</w:t>
+      </w:r>
+    </w:p>
+    <w:p>
+      <w:pPr>
+        <w:spacing w:line="360" w:lineRule="auto"/>
+        <w:ind w:left="0"/>
+        <w:rPr>
+          <w:rFonts w:asciiTheme="majorHAnsi" w:hAnsiTheme="majorHAnsi" w:cstheme="majorHAnsi"/>
+          <w:bCs/>
+          <w:color w:val="1D2129"/>
+          <w:sz w:val="24"/>
+          <w:szCs w:val="24"/>
+        </w:rPr>
+      </w:pPr>
+      <w:r>
+        <w:rPr>
+          <w:rFonts w:asciiTheme="majorHAnsi" w:hAnsiTheme="majorHAnsi" w:cstheme="majorHAnsi"/>
+          <w:bCs/>
+          <w:color w:val="1D2129"/>
+          <w:sz w:val="24"/>
+          <w:szCs w:val="24"/>
+        </w:rPr>
+        <w:t>Below We have given a Class diagram of our project:</w:t>
+      </w:r>
+    </w:p>
+    <w:p>
+      <w:pPr>
+        <w:spacing w:line="480" w:lineRule="auto"/>
+        <w:ind w:left="0"/>
+        <w:rPr>
+          <w:rFonts w:ascii="Arial Black" w:hAnsi="Arial Black"/>
+          <w:bCs/>
+          <w:color w:val="1D2129"/>
+          <w:sz w:val="24"/>
+          <w:szCs w:val="24"/>
+        </w:rPr>
+      </w:pPr>
+      <w:r>
+        <w:rPr>
+          <w:rFonts w:ascii="Arial Black" w:hAnsi="Arial Black"/>
+          <w:bCs/>
+          <w:noProof/>
+          <w:color w:val="1D2129"/>
+          <w:sz w:val="24"/>
+          <w:szCs w:val="24"/>
+        </w:rPr>
+        <w:drawing>
+          <wp:inline distT="0" distB="0" distL="0" distR="0" wp14:anchorId="41249B1D" wp14:editId="345F7EC1">
+            <wp:extent cx="5934075" cy="4972050"/>
+            <wp:effectExtent l="0" t="0" r="9525" b="0"/>
+            <wp:docPr id="2" name="Picture 2"/>
+            <wp:cNvGraphicFramePr>
+              <a:graphicFrameLocks xmlns:a="http://schemas.openxmlformats.org/drawingml/2006/main" noChangeAspect="1"/>
+            </wp:cNvGraphicFramePr>
+            <a:graphic xmlns:a="http://schemas.openxmlformats.org/drawingml/2006/main">
+              <a:graphicData uri="http://schemas.openxmlformats.org/drawingml/2006/picture">
+                <pic:pic xmlns:pic="http://schemas.openxmlformats.org/drawingml/2006/picture">
+                  <pic:nvPicPr>
+                    <pic:cNvPr id="0" name="Picture 1"/>
+                    <pic:cNvPicPr>
+                      <a:picLocks noChangeAspect="1" noChangeArrowheads="1"/>
+                    </pic:cNvPicPr>
+                  </pic:nvPicPr>
+                  <pic:blipFill>
+                    <a:blip r:embed="rId7" cstate="print">
+                      <a:extLst>
+                        <a:ext uri="{28A0092B-C50C-407E-A947-70E740481C1C}">
+                          <a14:useLocalDpi xmlns:a14="http://schemas.microsoft.com/office/drawing/2010/main" val="0"/>
+                        </a:ext>
+                      </a:extLst>
+                    </a:blip>
+                    <a:srcRect/>
+                    <a:stretch>
+                      <a:fillRect/>
+                    </a:stretch>
+                  </pic:blipFill>
+                  <pic:spPr bwMode="auto">
+                    <a:xfrm>
+                      <a:off x="0" y="0"/>
+                      <a:ext cx="5934075" cy="4972050"/>
+                    </a:xfrm>
+                    <a:prstGeom prst="rect">
+                      <a:avLst/>
+                    </a:prstGeom>
+                    <a:noFill/>
+                    <a:ln>
+                      <a:noFill/>
+                    </a:ln>
+                  </pic:spPr>
+                </pic:pic>
+              </a:graphicData>
+            </a:graphic>
+          </wp:inline>
+        </w:drawing>
+      </w:r>
+    </w:p>
+    <w:p>
+      <w:pPr>
+        <w:spacing w:line="480" w:lineRule="auto"/>
+        <w:ind w:left="0"/>
+        <w:rPr>
+          <w:rFonts w:asciiTheme="majorHAnsi" w:hAnsiTheme="majorHAnsi" w:cstheme="majorHAnsi"/>
+          <w:bCs/>
+          <w:color w:val="1D2129"/>
+          <w:sz w:val="24"/>
+          <w:szCs w:val="24"/>
+        </w:rPr>
+      </w:pPr>
+    </w:p>
+    <w:p>
+      <w:pPr>
+        <w:spacing w:line="480" w:lineRule="auto"/>
+        <w:ind w:left="0"/>
+        <w:rPr>
+          <w:rStyle w:val="textexposedshow"/>
+          <w:rFonts w:ascii="Calibri" w:eastAsia="Calibri" w:hAnsi="Calibri" w:cs="Calibri"/>
+          <w:bCs/>
+          <w:color w:val="000000"/>
+          <w:sz w:val="28"/>
+          <w:szCs w:val="28"/>
         </w:rPr>
       </w:pPr>
       <w:bookmarkStart w:id="1" w:name="_GoBack"/>
       <w:bookmarkEnd w:id="1"/>
       <w:r>
         <w:rPr>
-          <w:b/>
-          <w:color w:val="000000"/>
-          <w:sz w:val="36"/>
-          <w:szCs w:val="36"/>
+          <w:rStyle w:val="textexposedshow"/>
+          <w:rFonts w:ascii="Arial Black" w:hAnsi="Arial Black"/>
+          <w:bCs/>
+          <w:color w:val="1D2129"/>
         </w:rPr>
         <w:lastRenderedPageBreak/>
-        <w:t xml:space="preserve">1.Project Title: </w:t>
-      </w:r>
-      <w:r>
-        <w:rPr>
-          <w:color w:val="000000"/>
-          <w:sz w:val="36"/>
-          <w:szCs w:val="36"/>
-        </w:rPr>
-        <w:t>Hospital Management System</w:t>
-      </w:r>
-    </w:p>
-    <w:p>
-      <w:pPr>
-        <w:pBdr>
-          <w:top w:val="none" w:sz="0" w:space="0" w:color="000000"/>
-          <w:left w:val="none" w:sz="0" w:space="0" w:color="000000"/>
-          <w:bottom w:val="none" w:sz="0" w:space="0" w:color="000000"/>
-          <w:right w:val="none" w:sz="0" w:space="0" w:color="000000"/>
-          <w:between w:val="none" w:sz="0" w:space="0" w:color="000000"/>
-        </w:pBdr>
-        <w:spacing w:before="0" w:line="480" w:lineRule="auto"/>
-        <w:ind w:left="0"/>
-        <w:rPr>
-          <w:color w:val="000000"/>
-          <w:sz w:val="36"/>
-          <w:szCs w:val="36"/>
-        </w:rPr>
-      </w:pPr>
-    </w:p>
-    <w:p>
-      <w:pPr>
-        <w:pBdr>
-          <w:top w:val="none" w:sz="0" w:space="0" w:color="000000"/>
-          <w:left w:val="none" w:sz="0" w:space="0" w:color="000000"/>
-          <w:bottom w:val="none" w:sz="0" w:space="0" w:color="000000"/>
-          <w:right w:val="none" w:sz="0" w:space="0" w:color="000000"/>
-          <w:between w:val="none" w:sz="0" w:space="0" w:color="000000"/>
-        </w:pBdr>
-        <w:spacing w:before="0" w:line="480" w:lineRule="auto"/>
-        <w:ind w:left="0"/>
-        <w:rPr>
-          <w:rFonts w:ascii="Times New Roman" w:eastAsia="Times New Roman" w:hAnsi="Times New Roman" w:cs="Times New Roman"/>
-          <w:color w:val="000000"/>
-          <w:sz w:val="24"/>
-          <w:szCs w:val="24"/>
-        </w:rPr>
-      </w:pPr>
-    </w:p>
-    <w:p>
-      <w:pPr>
-        <w:spacing w:line="480" w:lineRule="auto"/>
-        <w:ind w:left="0"/>
-        <w:rPr>
-          <w:rFonts w:ascii="Arial Black" w:hAnsi="Arial Black"/>
-          <w:color w:val="1D2129"/>
-          <w:sz w:val="24"/>
-          <w:szCs w:val="24"/>
-        </w:rPr>
-      </w:pPr>
-      <w:r>
-        <w:rPr>
-          <w:rFonts w:ascii="Arial Black" w:hAnsi="Arial Black"/>
-          <w:color w:val="1D2129"/>
-          <w:sz w:val="24"/>
-          <w:szCs w:val="24"/>
-        </w:rPr>
-        <w:t>2.</w:t>
-      </w:r>
-      <w:r>
-        <w:rPr>
-          <w:rFonts w:ascii="Arial Black" w:hAnsi="Arial Black"/>
-          <w:color w:val="1D2129"/>
-          <w:sz w:val="24"/>
-          <w:szCs w:val="24"/>
-        </w:rPr>
-        <w:t>Overview</w:t>
-      </w:r>
-      <w:r>
-        <w:rPr>
-          <w:rFonts w:ascii="Arial Black" w:hAnsi="Arial Black"/>
-          <w:color w:val="1D2129"/>
-          <w:sz w:val="24"/>
-          <w:szCs w:val="24"/>
-        </w:rPr>
-        <w:t xml:space="preserve">: </w:t>
-      </w:r>
-    </w:p>
-    <w:p>
-      <w:pPr>
-        <w:spacing w:line="480" w:lineRule="auto"/>
-        <w:ind w:left="0"/>
-        <w:rPr>
-          <w:rFonts w:ascii="Times New Roman" w:hAnsi="Times New Roman" w:cs="Times New Roman"/>
-          <w:color w:val="1D2129"/>
-          <w:sz w:val="24"/>
-          <w:szCs w:val="24"/>
-        </w:rPr>
-      </w:pPr>
-      <w:r>
-        <w:rPr>
-          <w:rFonts w:ascii="Times New Roman" w:hAnsi="Times New Roman" w:cs="Times New Roman"/>
-          <w:color w:val="1D2129"/>
-          <w:sz w:val="24"/>
-          <w:szCs w:val="24"/>
-        </w:rPr>
-        <w:t>In this project, we are going to build a Hospital management system which will facilitate patients and as well as Hospital authority by automating the system and reducing human labor and time. We will mainly work on the sections such as online access of diagnostic records, registering a patient and keeping electronic records of patients so that doctors can check it before an appointment or any time through internet, smart appointment system, smart queue, automated billing system, a chat program so that doctors and patients can communicate easily, automated pharmacy, checking availability of rooms and beds in wards etc. All of these data will be updated frequently with our hospital management system. There will section for hospital staffs, employees, and nurses and they will be registered in the system so that they can also use the system and also for monitoring their work. Now one may ask about the security of the valuable data and information. Therefore, we will build a login system so that only right person can access the desired information through authentication.</w:t>
-      </w:r>
-    </w:p>
-    <w:p>
-      <w:pPr>
-        <w:spacing w:line="480" w:lineRule="auto"/>
-        <w:ind w:left="0"/>
-        <w:rPr>
-          <w:rFonts w:ascii="Times New Roman" w:hAnsi="Times New Roman" w:cs="Times New Roman"/>
-          <w:color w:val="1D2129"/>
-          <w:sz w:val="24"/>
-          <w:szCs w:val="24"/>
-        </w:rPr>
-      </w:pPr>
-      <w:r>
-        <w:rPr>
-          <w:rFonts w:ascii="Times New Roman" w:hAnsi="Times New Roman" w:cs="Times New Roman"/>
-          <w:color w:val="1D2129"/>
-          <w:sz w:val="24"/>
-          <w:szCs w:val="24"/>
-        </w:rPr>
-        <w:lastRenderedPageBreak/>
-        <w:t>We shall build the website using HTML, CSS, and PHP mainly. We plan to further develop the project with a framework which will be Laravel hopefully. As most of the people use smartphones now a day, therefore, we will also make an android application which will not be just a web version of the website rather more reliable and mobile-friendly application</w:t>
-      </w:r>
-      <w:r>
-        <w:rPr>
-          <w:rFonts w:ascii="Times New Roman" w:hAnsi="Times New Roman" w:cs="Times New Roman"/>
-          <w:color w:val="1D2129"/>
-          <w:sz w:val="24"/>
-          <w:szCs w:val="24"/>
-        </w:rPr>
-        <w:t>.</w:t>
-      </w:r>
-    </w:p>
-    <w:p>
-      <w:pPr>
-        <w:spacing w:line="480" w:lineRule="auto"/>
-        <w:ind w:left="0"/>
-        <w:rPr>
-          <w:rFonts w:ascii="Arial Black" w:hAnsi="Arial Black"/>
-          <w:color w:val="1D2129"/>
-          <w:sz w:val="24"/>
-          <w:szCs w:val="24"/>
-        </w:rPr>
-      </w:pPr>
-      <w:r>
-        <w:rPr>
-          <w:rFonts w:ascii="Arial Black" w:hAnsi="Arial Black"/>
-          <w:color w:val="1D2129"/>
-          <w:sz w:val="24"/>
-          <w:szCs w:val="24"/>
-        </w:rPr>
-        <w:t>3.Significance of the project:</w:t>
-      </w:r>
-    </w:p>
-    <w:p>
-      <w:pPr>
-        <w:spacing w:line="480" w:lineRule="auto"/>
-        <w:ind w:left="0"/>
-        <w:rPr>
-          <w:rFonts w:ascii="Calibri" w:eastAsia="Calibri" w:hAnsi="Calibri" w:cs="Calibri"/>
-          <w:bCs/>
-          <w:color w:val="000000"/>
-          <w:sz w:val="28"/>
-          <w:szCs w:val="28"/>
-        </w:rPr>
-      </w:pPr>
-      <w:r>
-        <w:rPr>
-          <w:rFonts w:ascii="Calibri" w:eastAsia="Calibri" w:hAnsi="Calibri" w:cs="Calibri"/>
-          <w:bCs/>
-          <w:color w:val="000000"/>
-          <w:sz w:val="28"/>
-          <w:szCs w:val="28"/>
-        </w:rPr>
-        <w:t xml:space="preserve">A hospital is a very busy crowded place where general to emergency patients visit frequently. Therefore, managing a hospital requires a lot of skilled manpower, paperwork and time. Often there we see large queues before the room of a doctor which is maintained by one or two people which is inefficient. If we can build a Hospital management system then patients appointments, payments, doctor allocation will be less time consuming and more convenient. Also, a smart queue can save a patient’s time significantly. For example, if the patient can learn the estimated time required to meet the doctor such as 35 minutes he or she can spend this time in other work instead of waiting in the queue.  Therefore, this </w:t>
-      </w:r>
-      <w:r>
-        <w:rPr>
-          <w:rFonts w:ascii="Calibri" w:eastAsia="Calibri" w:hAnsi="Calibri" w:cs="Calibri"/>
-          <w:bCs/>
-          <w:color w:val="000000"/>
-          <w:sz w:val="28"/>
-          <w:szCs w:val="28"/>
-        </w:rPr>
-        <w:lastRenderedPageBreak/>
-        <w:t xml:space="preserve">project will benefit both the patients and hospital authority. </w:t>
-      </w:r>
-      <w:proofErr w:type="gramStart"/>
-      <w:r>
-        <w:rPr>
-          <w:rFonts w:ascii="Calibri" w:eastAsia="Calibri" w:hAnsi="Calibri" w:cs="Calibri"/>
-          <w:bCs/>
-          <w:color w:val="000000"/>
-          <w:sz w:val="28"/>
-          <w:szCs w:val="28"/>
-        </w:rPr>
-        <w:t>Also</w:t>
-      </w:r>
-      <w:proofErr w:type="gramEnd"/>
-      <w:r>
-        <w:rPr>
-          <w:rFonts w:ascii="Calibri" w:eastAsia="Calibri" w:hAnsi="Calibri" w:cs="Calibri"/>
-          <w:bCs/>
-          <w:color w:val="000000"/>
-          <w:sz w:val="28"/>
-          <w:szCs w:val="28"/>
-        </w:rPr>
-        <w:t xml:space="preserve"> by doing this project, we will be able to dive into the fields of internet and web technology.</w:t>
-      </w:r>
-    </w:p>
-    <w:p>
-      <w:pPr>
-        <w:spacing w:line="480" w:lineRule="auto"/>
-        <w:ind w:left="0"/>
-        <w:rPr>
-          <w:rFonts w:ascii="Calibri" w:eastAsia="Calibri" w:hAnsi="Calibri" w:cs="Calibri"/>
-          <w:bCs/>
-          <w:color w:val="000000"/>
-          <w:sz w:val="28"/>
-          <w:szCs w:val="28"/>
-        </w:rPr>
-      </w:pPr>
-    </w:p>
-    <w:p>
-      <w:pPr>
-        <w:spacing w:line="480" w:lineRule="auto"/>
-        <w:ind w:left="0"/>
-        <w:rPr>
-          <w:rFonts w:ascii="Calibri" w:eastAsia="Calibri" w:hAnsi="Calibri" w:cs="Calibri"/>
-          <w:bCs/>
-          <w:color w:val="000000"/>
-          <w:sz w:val="28"/>
-          <w:szCs w:val="28"/>
-        </w:rPr>
-      </w:pPr>
-      <w:r>
-        <w:rPr>
-          <w:rFonts w:ascii="Arial Black" w:hAnsi="Arial Black"/>
-          <w:bCs/>
-          <w:color w:val="1D2129"/>
-          <w:sz w:val="24"/>
-          <w:szCs w:val="24"/>
-        </w:rPr>
-        <w:t>4.cardinal flow:</w:t>
-      </w:r>
-      <w:r>
-        <w:rPr>
-          <w:rFonts w:ascii="Arial Black" w:hAnsi="Arial Black"/>
-          <w:bCs/>
-          <w:color w:val="1D2129"/>
-          <w:sz w:val="24"/>
-          <w:szCs w:val="24"/>
-        </w:rPr>
-        <w:br/>
-      </w:r>
-    </w:p>
-    <w:p>
-      <w:pPr>
-        <w:spacing w:line="480" w:lineRule="auto"/>
-        <w:ind w:left="0"/>
-        <w:rPr>
-          <w:rFonts w:ascii="Calibri" w:eastAsia="Calibri" w:hAnsi="Calibri" w:cs="Calibri"/>
-          <w:bCs/>
-          <w:color w:val="000000"/>
-          <w:sz w:val="28"/>
-          <w:szCs w:val="28"/>
-        </w:rPr>
-      </w:pPr>
-    </w:p>
-    <w:p>
-      <w:pPr>
-        <w:spacing w:line="480" w:lineRule="auto"/>
-        <w:ind w:left="0"/>
-        <w:rPr>
-          <w:rFonts w:ascii="Calibri" w:eastAsia="Calibri" w:hAnsi="Calibri" w:cs="Calibri"/>
-          <w:bCs/>
-          <w:color w:val="000000"/>
-          <w:sz w:val="28"/>
-          <w:szCs w:val="28"/>
-        </w:rPr>
-      </w:pPr>
+        <w:t>5. Feature list</w:t>
+      </w:r>
     </w:p>
     <w:p>
       <w:pPr>
@@ -863,7 +972,6 @@
         <w:spacing w:before="90" w:beforeAutospacing="0" w:after="90" w:afterAutospacing="0" w:line="480" w:lineRule="auto"/>
         <w:rPr>
           <w:rStyle w:val="textexposedshow"/>
-          <w:rFonts w:ascii="Arial Black" w:hAnsi="Arial Black"/>
           <w:bCs/>
           <w:color w:val="1D2129"/>
         </w:rPr>
@@ -871,11 +979,10 @@
       <w:r>
         <w:rPr>
           <w:rStyle w:val="textexposedshow"/>
-          <w:rFonts w:ascii="Arial Black" w:hAnsi="Arial Black"/>
-          <w:bCs/>
-          <w:color w:val="1D2129"/>
-        </w:rPr>
-        <w:t>5. Feature list</w:t>
+          <w:bCs/>
+          <w:color w:val="1D2129"/>
+        </w:rPr>
+        <w:t>We are proposing the following features for our project. We shall increment, decrement, alter more features later.</w:t>
       </w:r>
     </w:p>
     <w:p>
@@ -895,7 +1002,7 @@
           <w:bCs/>
           <w:color w:val="1D2129"/>
         </w:rPr>
-        <w:t>We are proposing the following features for our project. We shall increment, decrement, alter more features later.</w:t>
+        <w:t>Easy website interface</w:t>
       </w:r>
     </w:p>
     <w:p>
@@ -915,7 +1022,7 @@
           <w:bCs/>
           <w:color w:val="1D2129"/>
         </w:rPr>
-        <w:t>Easy website interface</w:t>
+        <w:t>Responsive design</w:t>
       </w:r>
     </w:p>
     <w:p>
@@ -935,7 +1042,7 @@
           <w:bCs/>
           <w:color w:val="1D2129"/>
         </w:rPr>
-        <w:t>Responsive design</w:t>
+        <w:t xml:space="preserve"> Cost effective </w:t>
       </w:r>
     </w:p>
     <w:p>
@@ -955,7 +1062,7 @@
           <w:bCs/>
           <w:color w:val="1D2129"/>
         </w:rPr>
-        <w:t xml:space="preserve"> Cost effective </w:t>
+        <w:t>Easy appointment</w:t>
       </w:r>
     </w:p>
     <w:p>
@@ -975,7 +1082,7 @@
           <w:bCs/>
           <w:color w:val="1D2129"/>
         </w:rPr>
-        <w:t>Easy appointment</w:t>
+        <w:t xml:space="preserve">Patient Doctor online chatting </w:t>
       </w:r>
     </w:p>
     <w:p>
@@ -995,8 +1102,7 @@
           <w:bCs/>
           <w:color w:val="1D2129"/>
         </w:rPr>
-        <w:lastRenderedPageBreak/>
-        <w:t xml:space="preserve">Patient Doctor online chatting </w:t>
+        <w:t xml:space="preserve">Online access facility of Diagnostic Reports </w:t>
       </w:r>
     </w:p>
     <w:p>
@@ -1016,7 +1122,7 @@
           <w:bCs/>
           <w:color w:val="1D2129"/>
         </w:rPr>
-        <w:t xml:space="preserve">Online access facility of Diagnostic Reports </w:t>
+        <w:t>Registration system</w:t>
       </w:r>
     </w:p>
     <w:p>
@@ -1024,19 +1130,9 @@
         <w:pStyle w:val="NormalWeb"/>
         <w:shd w:val="clear" w:color="auto" w:fill="FFFFFF"/>
         <w:spacing w:before="90" w:beforeAutospacing="0" w:after="90" w:afterAutospacing="0" w:line="480" w:lineRule="auto"/>
-        <w:rPr>
-          <w:rStyle w:val="textexposedshow"/>
-          <w:bCs/>
-          <w:color w:val="1D2129"/>
-        </w:rPr>
-      </w:pPr>
-      <w:r>
-        <w:rPr>
-          <w:rStyle w:val="textexposedshow"/>
-          <w:bCs/>
-          <w:color w:val="1D2129"/>
-        </w:rPr>
-        <w:t>Registration system</w:t>
+      </w:pPr>
+      <w:r>
+        <w:t>Use login page with access through user name and specific password</w:t>
       </w:r>
     </w:p>
     <w:p>
@@ -1046,7 +1142,7 @@
         <w:spacing w:before="90" w:beforeAutospacing="0" w:after="90" w:afterAutospacing="0" w:line="480" w:lineRule="auto"/>
       </w:pPr>
       <w:r>
-        <w:t>Use login page with access through user name and specific password</w:t>
+        <w:t xml:space="preserve">Doctors can check all of patients’ history online before appointment or anytime </w:t>
       </w:r>
     </w:p>
     <w:p>
@@ -1056,7 +1152,15 @@
         <w:spacing w:before="90" w:beforeAutospacing="0" w:after="90" w:afterAutospacing="0" w:line="480" w:lineRule="auto"/>
       </w:pPr>
       <w:r>
-        <w:t xml:space="preserve">Doctors can check all of patients’ history online before appointment or anytime </w:t>
+        <w:t xml:space="preserve"> </w:t>
+      </w:r>
+      <w:proofErr w:type="gramStart"/>
+      <w:r>
+        <w:t>Also</w:t>
+      </w:r>
+      <w:proofErr w:type="gramEnd"/>
+      <w:r>
+        <w:t xml:space="preserve"> Patients can check their own.</w:t>
       </w:r>
     </w:p>
     <w:p>
@@ -1066,15 +1170,12 @@
         <w:spacing w:before="90" w:beforeAutospacing="0" w:after="90" w:afterAutospacing="0" w:line="480" w:lineRule="auto"/>
       </w:pPr>
       <w:r>
-        <w:t xml:space="preserve"> </w:t>
-      </w:r>
-      <w:proofErr w:type="gramStart"/>
-      <w:r>
-        <w:t>Also</w:t>
-      </w:r>
-      <w:proofErr w:type="gramEnd"/>
-      <w:r>
-        <w:t xml:space="preserve"> Patients can check their own.</w:t>
+        <w:rPr>
+          <w:rStyle w:val="textexposedshow"/>
+          <w:bCs/>
+          <w:color w:val="1D2129"/>
+        </w:rPr>
+        <w:t>Special android app for smart phone users</w:t>
       </w:r>
     </w:p>
     <w:p>
@@ -1082,15 +1183,12 @@
         <w:pStyle w:val="NormalWeb"/>
         <w:shd w:val="clear" w:color="auto" w:fill="FFFFFF"/>
         <w:spacing w:before="90" w:beforeAutospacing="0" w:after="90" w:afterAutospacing="0" w:line="480" w:lineRule="auto"/>
-      </w:pPr>
-      <w:r>
         <w:rPr>
           <w:rStyle w:val="textexposedshow"/>
           <w:bCs/>
           <w:color w:val="1D2129"/>
         </w:rPr>
-        <w:t>Special android app for smart phone users</w:t>
-      </w:r>
+      </w:pPr>
     </w:p>
     <w:p>
       <w:pPr>
@@ -1098,18 +1196,6 @@
         <w:shd w:val="clear" w:color="auto" w:fill="FFFFFF"/>
         <w:spacing w:before="90" w:beforeAutospacing="0" w:after="90" w:afterAutospacing="0" w:line="480" w:lineRule="auto"/>
         <w:rPr>
-          <w:rStyle w:val="textexposedshow"/>
-          <w:bCs/>
-          <w:color w:val="1D2129"/>
-        </w:rPr>
-      </w:pPr>
-    </w:p>
-    <w:p>
-      <w:pPr>
-        <w:pStyle w:val="NormalWeb"/>
-        <w:shd w:val="clear" w:color="auto" w:fill="FFFFFF"/>
-        <w:spacing w:before="90" w:beforeAutospacing="0" w:after="90" w:afterAutospacing="0" w:line="480" w:lineRule="auto"/>
-        <w:rPr>
           <w:rFonts w:ascii="Nirmala UI" w:hAnsi="Nirmala UI" w:cs="Nirmala UI"/>
           <w:color w:val="1D2129"/>
         </w:rPr>
@@ -1130,8 +1216,8 @@
     </w:p>
     <w:p/>
     <w:sectPr>
-      <w:headerReference w:type="default" r:id="rId5"/>
-      <w:footerReference w:type="default" r:id="rId6"/>
+      <w:headerReference w:type="default" r:id="rId8"/>
+      <w:footerReference w:type="default" r:id="rId9"/>
       <w:pgSz w:w="12240" w:h="15840"/>
       <w:pgMar w:top="1080" w:right="1440" w:bottom="1080" w:left="1440" w:header="0" w:footer="720" w:gutter="0"/>
       <w:pgNumType w:start="1"/>
@@ -1139,6 +1225,31 @@
     </w:sectPr>
   </w:body>
 </w:document>
+</file>
+
+<file path=word/endnotes.xml><?xml version="1.0" encoding="utf-8"?>
+<w:endnotes xmlns:wpc="http://schemas.microsoft.com/office/word/2010/wordprocessingCanvas" xmlns:cx="http://schemas.microsoft.com/office/drawing/2014/chartex" xmlns:cx1="http://schemas.microsoft.com/office/drawing/2015/9/8/chartex" xmlns:cx2="http://schemas.microsoft.com/office/drawing/2015/10/21/chartex" xmlns:cx3="http://schemas.microsoft.com/office/drawing/2016/5/9/chartex" xmlns:cx4="http://schemas.microsoft.com/office/drawing/2016/5/10/chartex" xmlns:cx5="http://schemas.microsoft.com/office/drawing/2016/5/11/chartex" xmlns:cx6="http://schemas.microsoft.com/office/drawing/2016/5/12/chartex" xmlns:cx7="http://schemas.microsoft.com/office/drawing/2016/5/13/chartex" xmlns:cx8="http://schemas.microsoft.com/office/drawing/2016/5/14/chartex" xmlns:mc="http://schemas.openxmlformats.org/markup-compatibility/2006" xmlns:aink="http://schemas.microsoft.com/office/drawing/2016/ink" xmlns:am3d="http://schemas.microsoft.com/office/drawing/2017/model3d" xmlns:o="urn:schemas-microsoft-com:office:office" xmlns:r="http://schemas.openxmlformats.org/officeDocument/2006/relationships" xmlns:m="http://schemas.openxmlformats.org/officeDocument/2006/math" xmlns:v="urn:schemas-microsoft-com:vml" xmlns:wp14="http://schemas.microsoft.com/office/word/2010/wordprocessingDrawing" xmlns:wp="http://schemas.openxmlformats.org/drawingml/2006/wordprocessingDrawing" xmlns:w10="urn:schemas-microsoft-com:office:word" xmlns:w="http://schemas.openxmlformats.org/wordprocessingml/2006/main" xmlns:w14="http://schemas.microsoft.com/office/word/2010/wordml" xmlns:w15="http://schemas.microsoft.com/office/word/2012/wordml" xmlns:w16cid="http://schemas.microsoft.com/office/word/2016/wordml/cid" xmlns:w16se="http://schemas.microsoft.com/office/word/2015/wordml/symex" xmlns:wpg="http://schemas.microsoft.com/office/word/2010/wordprocessingGroup" xmlns:wpi="http://schemas.microsoft.com/office/word/2010/wordprocessingInk" xmlns:wne="http://schemas.microsoft.com/office/word/2006/wordml" xmlns:wps="http://schemas.microsoft.com/office/word/2010/wordprocessingShape" mc:Ignorable="w14 w15 w16se w16cid wp14">
+  <w:endnote w:type="separator" w:id="-1">
+    <w:p>
+      <w:pPr>
+        <w:spacing w:before="0" w:line="240" w:lineRule="auto"/>
+      </w:pPr>
+      <w:r>
+        <w:separator/>
+      </w:r>
+    </w:p>
+  </w:endnote>
+  <w:endnote w:type="continuationSeparator" w:id="0">
+    <w:p>
+      <w:pPr>
+        <w:spacing w:before="0" w:line="240" w:lineRule="auto"/>
+      </w:pPr>
+      <w:r>
+        <w:continuationSeparator/>
+      </w:r>
+    </w:p>
+  </w:endnote>
+</w:endnotes>
 </file>
 
 <file path=word/footer1.xml><?xml version="1.0" encoding="utf-8"?>
@@ -1200,6 +1311,31 @@
   <w:p/>
   <w:p/>
 </w:ftr>
+</file>
+
+<file path=word/footnotes.xml><?xml version="1.0" encoding="utf-8"?>
+<w:footnotes xmlns:wpc="http://schemas.microsoft.com/office/word/2010/wordprocessingCanvas" xmlns:cx="http://schemas.microsoft.com/office/drawing/2014/chartex" xmlns:cx1="http://schemas.microsoft.com/office/drawing/2015/9/8/chartex" xmlns:cx2="http://schemas.microsoft.com/office/drawing/2015/10/21/chartex" xmlns:cx3="http://schemas.microsoft.com/office/drawing/2016/5/9/chartex" xmlns:cx4="http://schemas.microsoft.com/office/drawing/2016/5/10/chartex" xmlns:cx5="http://schemas.microsoft.com/office/drawing/2016/5/11/chartex" xmlns:cx6="http://schemas.microsoft.com/office/drawing/2016/5/12/chartex" xmlns:cx7="http://schemas.microsoft.com/office/drawing/2016/5/13/chartex" xmlns:cx8="http://schemas.microsoft.com/office/drawing/2016/5/14/chartex" xmlns:mc="http://schemas.openxmlformats.org/markup-compatibility/2006" xmlns:aink="http://schemas.microsoft.com/office/drawing/2016/ink" xmlns:am3d="http://schemas.microsoft.com/office/drawing/2017/model3d" xmlns:o="urn:schemas-microsoft-com:office:office" xmlns:r="http://schemas.openxmlformats.org/officeDocument/2006/relationships" xmlns:m="http://schemas.openxmlformats.org/officeDocument/2006/math" xmlns:v="urn:schemas-microsoft-com:vml" xmlns:wp14="http://schemas.microsoft.com/office/word/2010/wordprocessingDrawing" xmlns:wp="http://schemas.openxmlformats.org/drawingml/2006/wordprocessingDrawing" xmlns:w10="urn:schemas-microsoft-com:office:word" xmlns:w="http://schemas.openxmlformats.org/wordprocessingml/2006/main" xmlns:w14="http://schemas.microsoft.com/office/word/2010/wordml" xmlns:w15="http://schemas.microsoft.com/office/word/2012/wordml" xmlns:w16cid="http://schemas.microsoft.com/office/word/2016/wordml/cid" xmlns:w16se="http://schemas.microsoft.com/office/word/2015/wordml/symex" xmlns:wpg="http://schemas.microsoft.com/office/word/2010/wordprocessingGroup" xmlns:wpi="http://schemas.microsoft.com/office/word/2010/wordprocessingInk" xmlns:wne="http://schemas.microsoft.com/office/word/2006/wordml" xmlns:wps="http://schemas.microsoft.com/office/word/2010/wordprocessingShape" mc:Ignorable="w14 w15 w16se w16cid wp14">
+  <w:footnote w:type="separator" w:id="-1">
+    <w:p>
+      <w:pPr>
+        <w:spacing w:before="0" w:line="240" w:lineRule="auto"/>
+      </w:pPr>
+      <w:r>
+        <w:separator/>
+      </w:r>
+    </w:p>
+  </w:footnote>
+  <w:footnote w:type="continuationSeparator" w:id="0">
+    <w:p>
+      <w:pPr>
+        <w:spacing w:before="0" w:line="240" w:lineRule="auto"/>
+      </w:pPr>
+      <w:r>
+        <w:continuationSeparator/>
+      </w:r>
+    </w:p>
+  </w:footnote>
+</w:footnotes>
 </file>
 
 <file path=word/header1.xml><?xml version="1.0" encoding="utf-8"?>

</xml_diff>

<commit_message>
UML and work distribution
</commit_message>
<xml_diff>
--- a/CSE482_Project_Proposal.docx
+++ b/CSE482_Project_Proposal.docx
@@ -64,6 +64,8 @@
           </wp:inline>
         </w:drawing>
       </w:r>
+      <w:bookmarkStart w:id="0" w:name="_GoBack"/>
+      <w:bookmarkEnd w:id="0"/>
     </w:p>
     <w:p>
       <w:pPr>
@@ -143,6 +145,589 @@
         <w:t>CSE 482</w:t>
       </w:r>
     </w:p>
+    <w:p>
+      <w:pPr>
+        <w:pBdr>
+          <w:top w:val="none" w:sz="0" w:space="0" w:color="000000"/>
+          <w:left w:val="none" w:sz="0" w:space="0" w:color="000000"/>
+          <w:bottom w:val="none" w:sz="0" w:space="0" w:color="000000"/>
+          <w:right w:val="none" w:sz="0" w:space="0" w:color="000000"/>
+          <w:between w:val="none" w:sz="0" w:space="0" w:color="000000"/>
+        </w:pBdr>
+        <w:spacing w:before="0" w:line="240" w:lineRule="auto"/>
+        <w:ind w:left="1440"/>
+        <w:rPr>
+          <w:color w:val="000000"/>
+          <w:sz w:val="48"/>
+          <w:szCs w:val="48"/>
+        </w:rPr>
+      </w:pPr>
+      <w:r>
+        <w:rPr>
+          <w:color w:val="000000"/>
+          <w:sz w:val="48"/>
+          <w:szCs w:val="48"/>
+        </w:rPr>
+        <w:t>Internet and Web T</w:t>
+      </w:r>
+      <w:r>
+        <w:rPr>
+          <w:color w:val="000000"/>
+          <w:sz w:val="48"/>
+          <w:szCs w:val="48"/>
+        </w:rPr>
+        <w:t>echnology</w:t>
+      </w:r>
+    </w:p>
+    <w:p>
+      <w:pPr>
+        <w:pBdr>
+          <w:top w:val="none" w:sz="0" w:space="0" w:color="000000"/>
+          <w:left w:val="none" w:sz="0" w:space="0" w:color="000000"/>
+          <w:bottom w:val="none" w:sz="0" w:space="0" w:color="000000"/>
+          <w:right w:val="none" w:sz="0" w:space="0" w:color="000000"/>
+          <w:between w:val="none" w:sz="0" w:space="0" w:color="000000"/>
+        </w:pBdr>
+        <w:spacing w:before="0" w:line="240" w:lineRule="auto"/>
+        <w:ind w:left="2880" w:firstLine="720"/>
+        <w:rPr>
+          <w:color w:val="000000"/>
+          <w:sz w:val="48"/>
+          <w:szCs w:val="48"/>
+        </w:rPr>
+      </w:pPr>
+      <w:r>
+        <w:rPr>
+          <w:color w:val="000000"/>
+          <w:sz w:val="28"/>
+          <w:szCs w:val="28"/>
+        </w:rPr>
+        <w:t>Project Proposal</w:t>
+      </w:r>
+    </w:p>
+    <w:p>
+      <w:pPr>
+        <w:pBdr>
+          <w:top w:val="none" w:sz="0" w:space="0" w:color="000000"/>
+          <w:left w:val="none" w:sz="0" w:space="0" w:color="000000"/>
+          <w:bottom w:val="none" w:sz="0" w:space="0" w:color="000000"/>
+          <w:right w:val="none" w:sz="0" w:space="0" w:color="000000"/>
+          <w:between w:val="none" w:sz="0" w:space="0" w:color="000000"/>
+        </w:pBdr>
+        <w:spacing w:before="0" w:line="240" w:lineRule="auto"/>
+        <w:ind w:left="2160"/>
+        <w:rPr>
+          <w:rFonts w:ascii="Times New Roman" w:eastAsia="Times New Roman" w:hAnsi="Times New Roman" w:cs="Times New Roman"/>
+          <w:color w:val="000000"/>
+          <w:sz w:val="24"/>
+          <w:szCs w:val="24"/>
+        </w:rPr>
+      </w:pPr>
+      <w:r>
+        <w:rPr>
+          <w:b/>
+          <w:color w:val="000000"/>
+          <w:sz w:val="36"/>
+          <w:szCs w:val="36"/>
+        </w:rPr>
+        <w:t>Hospital Management System</w:t>
+      </w:r>
+    </w:p>
+    <w:p>
+      <w:pPr>
+        <w:pBdr>
+          <w:top w:val="none" w:sz="0" w:space="0" w:color="000000"/>
+          <w:left w:val="none" w:sz="0" w:space="0" w:color="000000"/>
+          <w:bottom w:val="none" w:sz="0" w:space="0" w:color="000000"/>
+          <w:right w:val="none" w:sz="0" w:space="0" w:color="000000"/>
+          <w:between w:val="none" w:sz="0" w:space="0" w:color="000000"/>
+        </w:pBdr>
+        <w:spacing w:before="0" w:line="240" w:lineRule="auto"/>
+        <w:ind w:left="3600"/>
+        <w:rPr>
+          <w:b/>
+          <w:bCs/>
+          <w:color w:val="000000"/>
+          <w:sz w:val="28"/>
+          <w:szCs w:val="28"/>
+        </w:rPr>
+      </w:pPr>
+      <w:r>
+        <w:rPr>
+          <w:rFonts w:ascii="Times New Roman" w:eastAsia="Times New Roman" w:hAnsi="Times New Roman" w:cs="Times New Roman"/>
+          <w:color w:val="000000"/>
+          <w:sz w:val="24"/>
+          <w:szCs w:val="24"/>
+        </w:rPr>
+        <w:t xml:space="preserve">  </w:t>
+      </w:r>
+      <w:r>
+        <w:rPr>
+          <w:b/>
+          <w:bCs/>
+          <w:color w:val="000000"/>
+          <w:sz w:val="28"/>
+          <w:szCs w:val="28"/>
+        </w:rPr>
+        <w:t>Section:</w:t>
+      </w:r>
+      <w:r>
+        <w:rPr>
+          <w:b/>
+          <w:bCs/>
+          <w:color w:val="000000"/>
+          <w:sz w:val="28"/>
+          <w:szCs w:val="28"/>
+        </w:rPr>
+        <w:t xml:space="preserve"> </w:t>
+      </w:r>
+      <w:r>
+        <w:rPr>
+          <w:b/>
+          <w:bCs/>
+          <w:color w:val="000000"/>
+          <w:sz w:val="28"/>
+          <w:szCs w:val="28"/>
+        </w:rPr>
+        <w:t>02</w:t>
+      </w:r>
+    </w:p>
+    <w:tbl>
+      <w:tblPr>
+        <w:tblStyle w:val="TableGrid"/>
+        <w:tblpPr w:leftFromText="180" w:rightFromText="180" w:vertAnchor="text" w:horzAnchor="margin" w:tblpY="171"/>
+        <w:tblW w:w="0" w:type="auto"/>
+        <w:tblBorders>
+          <w:top w:val="none" w:sz="0" w:space="0" w:color="auto"/>
+          <w:left w:val="none" w:sz="0" w:space="0" w:color="auto"/>
+          <w:bottom w:val="none" w:sz="0" w:space="0" w:color="auto"/>
+          <w:right w:val="none" w:sz="0" w:space="0" w:color="auto"/>
+          <w:insideH w:val="none" w:sz="0" w:space="0" w:color="auto"/>
+          <w:insideV w:val="none" w:sz="0" w:space="0" w:color="auto"/>
+        </w:tblBorders>
+        <w:tblLook w:val="04A0" w:firstRow="1" w:lastRow="0" w:firstColumn="1" w:lastColumn="0" w:noHBand="0" w:noVBand="1"/>
+      </w:tblPr>
+      <w:tblGrid>
+        <w:gridCol w:w="4675"/>
+        <w:gridCol w:w="4675"/>
+      </w:tblGrid>
+      <w:tr>
+        <w:trPr>
+          <w:trHeight w:val="2150"/>
+        </w:trPr>
+        <w:tc>
+          <w:tcPr>
+            <w:tcW w:w="4675" w:type="dxa"/>
+          </w:tcPr>
+          <w:p>
+            <w:pPr>
+              <w:spacing w:line="360" w:lineRule="auto"/>
+              <w:ind w:left="0"/>
+              <w:jc w:val="center"/>
+              <w:rPr>
+                <w:rFonts w:ascii="Arial Black" w:hAnsi="Arial Black"/>
+                <w:color w:val="1D2129"/>
+                <w:sz w:val="24"/>
+                <w:szCs w:val="24"/>
+              </w:rPr>
+            </w:pPr>
+            <w:r>
+              <w:rPr>
+                <w:rFonts w:ascii="Arial Black" w:hAnsi="Arial Black"/>
+                <w:color w:val="1D2129"/>
+                <w:sz w:val="24"/>
+                <w:szCs w:val="24"/>
+              </w:rPr>
+              <w:t xml:space="preserve">Submitted </w:t>
+            </w:r>
+            <w:r>
+              <w:rPr>
+                <w:rFonts w:ascii="Arial Black" w:hAnsi="Arial Black"/>
+                <w:color w:val="1D2129"/>
+                <w:sz w:val="24"/>
+                <w:szCs w:val="24"/>
+              </w:rPr>
+              <w:t>By</w:t>
+            </w:r>
+            <w:r>
+              <w:rPr>
+                <w:rFonts w:ascii="Arial Black" w:hAnsi="Arial Black"/>
+                <w:color w:val="1D2129"/>
+                <w:sz w:val="24"/>
+                <w:szCs w:val="24"/>
+              </w:rPr>
+              <w:t>:</w:t>
+            </w:r>
+          </w:p>
+          <w:p>
+            <w:pPr>
+              <w:pBdr>
+                <w:top w:val="none" w:sz="0" w:space="0" w:color="000000"/>
+                <w:left w:val="none" w:sz="0" w:space="0" w:color="000000"/>
+                <w:bottom w:val="none" w:sz="0" w:space="0" w:color="000000"/>
+                <w:right w:val="none" w:sz="0" w:space="0" w:color="000000"/>
+                <w:between w:val="none" w:sz="0" w:space="0" w:color="000000"/>
+              </w:pBdr>
+              <w:spacing w:before="0" w:line="240" w:lineRule="auto"/>
+              <w:ind w:left="0"/>
+              <w:jc w:val="center"/>
+              <w:rPr>
+                <w:color w:val="000000"/>
+                <w:sz w:val="28"/>
+                <w:szCs w:val="28"/>
+              </w:rPr>
+            </w:pPr>
+            <w:r>
+              <w:rPr>
+                <w:b/>
+                <w:color w:val="000000"/>
+                <w:sz w:val="28"/>
+                <w:szCs w:val="28"/>
+              </w:rPr>
+              <w:t>Group Members</w:t>
+            </w:r>
+            <w:r>
+              <w:rPr>
+                <w:b/>
+                <w:color w:val="000000"/>
+                <w:sz w:val="28"/>
+                <w:szCs w:val="28"/>
+              </w:rPr>
+              <w:t>:</w:t>
+            </w:r>
+            <w:r>
+              <w:rPr>
+                <w:b/>
+                <w:color w:val="000000"/>
+                <w:sz w:val="28"/>
+                <w:szCs w:val="28"/>
+              </w:rPr>
+              <w:br/>
+            </w:r>
+            <w:r>
+              <w:rPr>
+                <w:color w:val="000000"/>
+                <w:sz w:val="28"/>
+                <w:szCs w:val="28"/>
+              </w:rPr>
+              <w:t>MD Ayat Ullah-</w:t>
+            </w:r>
+            <w:r>
+              <w:rPr>
+                <w:color w:val="000000"/>
+                <w:sz w:val="28"/>
+                <w:szCs w:val="28"/>
+              </w:rPr>
+              <w:t>-------</w:t>
+            </w:r>
+            <w:r>
+              <w:rPr>
+                <w:color w:val="000000"/>
+                <w:sz w:val="28"/>
+                <w:szCs w:val="28"/>
+              </w:rPr>
+              <w:t>1331111042</w:t>
+            </w:r>
+          </w:p>
+          <w:p>
+            <w:pPr>
+              <w:pBdr>
+                <w:top w:val="none" w:sz="0" w:space="0" w:color="000000"/>
+                <w:left w:val="none" w:sz="0" w:space="0" w:color="000000"/>
+                <w:bottom w:val="none" w:sz="0" w:space="0" w:color="000000"/>
+                <w:right w:val="none" w:sz="0" w:space="0" w:color="000000"/>
+                <w:between w:val="none" w:sz="0" w:space="0" w:color="000000"/>
+              </w:pBdr>
+              <w:spacing w:before="0" w:line="240" w:lineRule="auto"/>
+              <w:ind w:left="0"/>
+              <w:jc w:val="center"/>
+              <w:rPr>
+                <w:color w:val="000000"/>
+                <w:sz w:val="28"/>
+                <w:szCs w:val="28"/>
+              </w:rPr>
+            </w:pPr>
+            <w:proofErr w:type="spellStart"/>
+            <w:r>
+              <w:rPr>
+                <w:color w:val="000000"/>
+                <w:sz w:val="28"/>
+                <w:szCs w:val="28"/>
+              </w:rPr>
+              <w:t>Pias</w:t>
+            </w:r>
+            <w:proofErr w:type="spellEnd"/>
+            <w:r>
+              <w:rPr>
+                <w:color w:val="000000"/>
+                <w:sz w:val="28"/>
+                <w:szCs w:val="28"/>
+              </w:rPr>
+              <w:t xml:space="preserve"> Paul-</w:t>
+            </w:r>
+            <w:r>
+              <w:rPr>
+                <w:color w:val="000000"/>
+                <w:sz w:val="28"/>
+                <w:szCs w:val="28"/>
+              </w:rPr>
+              <w:t>---------------</w:t>
+            </w:r>
+            <w:r>
+              <w:rPr>
+                <w:color w:val="000000"/>
+                <w:sz w:val="28"/>
+                <w:szCs w:val="28"/>
+              </w:rPr>
+              <w:t>1410542042</w:t>
+            </w:r>
+          </w:p>
+          <w:p>
+            <w:pPr>
+              <w:pBdr>
+                <w:top w:val="none" w:sz="0" w:space="0" w:color="000000"/>
+                <w:left w:val="none" w:sz="0" w:space="0" w:color="000000"/>
+                <w:bottom w:val="none" w:sz="0" w:space="0" w:color="000000"/>
+                <w:right w:val="none" w:sz="0" w:space="0" w:color="000000"/>
+                <w:between w:val="none" w:sz="0" w:space="0" w:color="000000"/>
+              </w:pBdr>
+              <w:spacing w:before="0" w:line="240" w:lineRule="auto"/>
+              <w:ind w:left="0"/>
+              <w:jc w:val="center"/>
+              <w:rPr>
+                <w:color w:val="000000"/>
+                <w:sz w:val="28"/>
+                <w:szCs w:val="28"/>
+              </w:rPr>
+            </w:pPr>
+            <w:proofErr w:type="spellStart"/>
+            <w:r>
+              <w:rPr>
+                <w:color w:val="000000"/>
+                <w:sz w:val="28"/>
+                <w:szCs w:val="28"/>
+              </w:rPr>
+              <w:t>Nazmus</w:t>
+            </w:r>
+            <w:proofErr w:type="spellEnd"/>
+            <w:r>
+              <w:rPr>
+                <w:color w:val="000000"/>
+                <w:sz w:val="28"/>
+                <w:szCs w:val="28"/>
+              </w:rPr>
+              <w:t xml:space="preserve"> </w:t>
+            </w:r>
+            <w:proofErr w:type="spellStart"/>
+            <w:r>
+              <w:rPr>
+                <w:color w:val="000000"/>
+                <w:sz w:val="28"/>
+                <w:szCs w:val="28"/>
+              </w:rPr>
+              <w:t>Sakib</w:t>
+            </w:r>
+            <w:proofErr w:type="spellEnd"/>
+            <w:r>
+              <w:rPr>
+                <w:color w:val="000000"/>
+                <w:sz w:val="28"/>
+                <w:szCs w:val="28"/>
+              </w:rPr>
+              <w:t xml:space="preserve"> </w:t>
+            </w:r>
+            <w:proofErr w:type="spellStart"/>
+            <w:r>
+              <w:rPr>
+                <w:color w:val="000000"/>
+                <w:sz w:val="28"/>
+                <w:szCs w:val="28"/>
+              </w:rPr>
+              <w:t>Adib</w:t>
+            </w:r>
+            <w:proofErr w:type="spellEnd"/>
+            <w:r>
+              <w:rPr>
+                <w:color w:val="000000"/>
+                <w:sz w:val="28"/>
+                <w:szCs w:val="28"/>
+              </w:rPr>
+              <w:t>-</w:t>
+            </w:r>
+            <w:r>
+              <w:rPr>
+                <w:color w:val="000000"/>
+                <w:sz w:val="28"/>
+                <w:szCs w:val="28"/>
+              </w:rPr>
+              <w:t>--</w:t>
+            </w:r>
+            <w:r>
+              <w:rPr>
+                <w:color w:val="000000"/>
+                <w:sz w:val="28"/>
+                <w:szCs w:val="28"/>
+              </w:rPr>
+              <w:t>1420464042</w:t>
+            </w:r>
+          </w:p>
+          <w:p>
+            <w:pPr>
+              <w:pBdr>
+                <w:top w:val="none" w:sz="0" w:space="0" w:color="000000"/>
+                <w:left w:val="none" w:sz="0" w:space="0" w:color="000000"/>
+                <w:bottom w:val="none" w:sz="0" w:space="0" w:color="000000"/>
+                <w:right w:val="none" w:sz="0" w:space="0" w:color="000000"/>
+                <w:between w:val="none" w:sz="0" w:space="0" w:color="000000"/>
+              </w:pBdr>
+              <w:spacing w:before="0" w:line="240" w:lineRule="auto"/>
+              <w:ind w:left="0"/>
+              <w:jc w:val="center"/>
+              <w:rPr>
+                <w:rFonts w:ascii="Times New Roman" w:eastAsia="Times New Roman" w:hAnsi="Times New Roman" w:cs="Times New Roman"/>
+                <w:color w:val="000000"/>
+                <w:sz w:val="24"/>
+                <w:szCs w:val="24"/>
+              </w:rPr>
+            </w:pPr>
+            <w:r>
+              <w:rPr>
+                <w:color w:val="000000"/>
+                <w:sz w:val="28"/>
+                <w:szCs w:val="28"/>
+              </w:rPr>
+              <w:t xml:space="preserve">Md </w:t>
+            </w:r>
+            <w:proofErr w:type="spellStart"/>
+            <w:r>
+              <w:rPr>
+                <w:color w:val="000000"/>
+                <w:sz w:val="28"/>
+                <w:szCs w:val="28"/>
+              </w:rPr>
+              <w:t>Jahidul</w:t>
+            </w:r>
+            <w:proofErr w:type="spellEnd"/>
+            <w:r>
+              <w:rPr>
+                <w:color w:val="000000"/>
+                <w:sz w:val="28"/>
+                <w:szCs w:val="28"/>
+              </w:rPr>
+              <w:t xml:space="preserve"> Hossain</w:t>
+            </w:r>
+            <w:bookmarkStart w:id="1" w:name="_gjdgxs" w:colFirst="0" w:colLast="0"/>
+            <w:bookmarkEnd w:id="1"/>
+            <w:r>
+              <w:rPr>
+                <w:color w:val="000000"/>
+                <w:sz w:val="28"/>
+                <w:szCs w:val="28"/>
+              </w:rPr>
+              <w:t>-</w:t>
+            </w:r>
+            <w:r>
+              <w:rPr>
+                <w:color w:val="000000"/>
+                <w:sz w:val="28"/>
+                <w:szCs w:val="28"/>
+              </w:rPr>
+              <w:t>--</w:t>
+            </w:r>
+            <w:r>
+              <w:rPr>
+                <w:color w:val="000000"/>
+                <w:sz w:val="28"/>
+                <w:szCs w:val="28"/>
+              </w:rPr>
+              <w:t>1320349042</w:t>
+            </w:r>
+          </w:p>
+          <w:p>
+            <w:pPr>
+              <w:spacing w:line="360" w:lineRule="auto"/>
+              <w:ind w:left="0"/>
+              <w:jc w:val="center"/>
+              <w:rPr>
+                <w:rFonts w:ascii="Arial Black" w:hAnsi="Arial Black"/>
+                <w:color w:val="1D2129"/>
+                <w:sz w:val="24"/>
+                <w:szCs w:val="24"/>
+              </w:rPr>
+            </w:pPr>
+          </w:p>
+        </w:tc>
+        <w:tc>
+          <w:tcPr>
+            <w:tcW w:w="4675" w:type="dxa"/>
+          </w:tcPr>
+          <w:p>
+            <w:pPr>
+              <w:spacing w:line="360" w:lineRule="auto"/>
+              <w:ind w:left="0"/>
+              <w:jc w:val="center"/>
+              <w:rPr>
+                <w:rFonts w:ascii="Arial Black" w:hAnsi="Arial Black"/>
+                <w:color w:val="1D2129"/>
+                <w:sz w:val="24"/>
+                <w:szCs w:val="24"/>
+              </w:rPr>
+            </w:pPr>
+            <w:r>
+              <w:rPr>
+                <w:rFonts w:ascii="Arial Black" w:hAnsi="Arial Black"/>
+                <w:color w:val="1D2129"/>
+                <w:sz w:val="24"/>
+                <w:szCs w:val="24"/>
+              </w:rPr>
+              <w:t>Submitted To:</w:t>
+            </w:r>
+          </w:p>
+          <w:p>
+            <w:pPr>
+              <w:spacing w:line="360" w:lineRule="auto"/>
+              <w:ind w:left="0"/>
+              <w:jc w:val="center"/>
+              <w:rPr>
+                <w:rFonts w:ascii="Arial Black" w:hAnsi="Arial Black"/>
+                <w:color w:val="1D2129"/>
+                <w:sz w:val="24"/>
+                <w:szCs w:val="24"/>
+              </w:rPr>
+            </w:pPr>
+            <w:r>
+              <w:rPr>
+                <w:rFonts w:ascii="Arial Black" w:hAnsi="Arial Black"/>
+                <w:color w:val="1D2129"/>
+                <w:sz w:val="24"/>
+                <w:szCs w:val="24"/>
+              </w:rPr>
+              <w:t xml:space="preserve">Md </w:t>
+            </w:r>
+            <w:proofErr w:type="spellStart"/>
+            <w:r>
+              <w:rPr>
+                <w:rFonts w:ascii="Arial Black" w:hAnsi="Arial Black"/>
+                <w:color w:val="1D2129"/>
+                <w:sz w:val="24"/>
+                <w:szCs w:val="24"/>
+              </w:rPr>
+              <w:t>Naqib</w:t>
+            </w:r>
+            <w:proofErr w:type="spellEnd"/>
+            <w:r>
+              <w:rPr>
+                <w:rFonts w:ascii="Arial Black" w:hAnsi="Arial Black"/>
+                <w:color w:val="1D2129"/>
+                <w:sz w:val="24"/>
+                <w:szCs w:val="24"/>
+              </w:rPr>
+              <w:t xml:space="preserve"> Imtiaz Hussain</w:t>
+            </w:r>
+          </w:p>
+        </w:tc>
+      </w:tr>
+    </w:tbl>
     <w:p>
       <w:pPr>
         <w:pBdr>
@@ -162,22 +747,6 @@
           <w:szCs w:val="24"/>
         </w:rPr>
       </w:pPr>
-      <w:r>
-        <w:rPr>
-          <w:color w:val="000000"/>
-          <w:sz w:val="48"/>
-          <w:szCs w:val="48"/>
-        </w:rPr>
-        <w:t>Internet and Web T</w:t>
-      </w:r>
-      <w:r>
-        <w:rPr>
-          <w:color w:val="000000"/>
-          <w:sz w:val="48"/>
-          <w:szCs w:val="48"/>
-        </w:rPr>
-        <w:t>echnology</w:t>
-      </w:r>
     </w:p>
     <w:p>
       <w:pPr>
@@ -198,33 +767,6 @@
           <w:szCs w:val="24"/>
         </w:rPr>
       </w:pPr>
-      <w:r>
-        <w:rPr>
-          <w:color w:val="000000"/>
-          <w:sz w:val="28"/>
-          <w:szCs w:val="28"/>
-        </w:rPr>
-        <w:t>Project Proposal</w:t>
-      </w:r>
-    </w:p>
-    <w:p>
-      <w:pPr>
-        <w:pBdr>
-          <w:top w:val="none" w:sz="0" w:space="0" w:color="000000"/>
-          <w:left w:val="none" w:sz="0" w:space="0" w:color="000000"/>
-          <w:bottom w:val="none" w:sz="0" w:space="0" w:color="000000"/>
-          <w:right w:val="none" w:sz="0" w:space="0" w:color="000000"/>
-          <w:between w:val="none" w:sz="0" w:space="0" w:color="000000"/>
-        </w:pBdr>
-        <w:spacing w:before="0" w:line="240" w:lineRule="auto"/>
-        <w:ind w:left="0"/>
-        <w:rPr>
-          <w:rFonts w:ascii="Times New Roman" w:eastAsia="Times New Roman" w:hAnsi="Times New Roman" w:cs="Times New Roman"/>
-          <w:color w:val="000000"/>
-          <w:sz w:val="24"/>
-          <w:szCs w:val="24"/>
-        </w:rPr>
-      </w:pPr>
     </w:p>
     <w:p>
       <w:pPr>
@@ -245,34 +787,6 @@
           <w:szCs w:val="24"/>
         </w:rPr>
       </w:pPr>
-      <w:r>
-        <w:rPr>
-          <w:b/>
-          <w:color w:val="000000"/>
-          <w:sz w:val="36"/>
-          <w:szCs w:val="36"/>
-        </w:rPr>
-        <w:t>Hospital Management System</w:t>
-      </w:r>
-    </w:p>
-    <w:p>
-      <w:pPr>
-        <w:pBdr>
-          <w:top w:val="none" w:sz="0" w:space="0" w:color="000000"/>
-          <w:left w:val="none" w:sz="0" w:space="0" w:color="000000"/>
-          <w:bottom w:val="none" w:sz="0" w:space="0" w:color="000000"/>
-          <w:right w:val="none" w:sz="0" w:space="0" w:color="000000"/>
-          <w:between w:val="none" w:sz="0" w:space="0" w:color="000000"/>
-        </w:pBdr>
-        <w:spacing w:before="0" w:line="240" w:lineRule="auto"/>
-        <w:ind w:left="0"/>
-        <w:rPr>
-          <w:rFonts w:ascii="Times New Roman" w:eastAsia="Times New Roman" w:hAnsi="Times New Roman" w:cs="Times New Roman"/>
-          <w:color w:val="000000"/>
-          <w:sz w:val="24"/>
-          <w:szCs w:val="24"/>
-        </w:rPr>
-      </w:pPr>
     </w:p>
     <w:p>
       <w:pPr>
@@ -293,33 +807,6 @@
           <w:szCs w:val="24"/>
         </w:rPr>
       </w:pPr>
-      <w:r>
-        <w:rPr>
-          <w:color w:val="000000"/>
-          <w:sz w:val="28"/>
-          <w:szCs w:val="28"/>
-        </w:rPr>
-        <w:t>Summer 2018</w:t>
-      </w:r>
-    </w:p>
-    <w:p>
-      <w:pPr>
-        <w:pBdr>
-          <w:top w:val="none" w:sz="0" w:space="0" w:color="000000"/>
-          <w:left w:val="none" w:sz="0" w:space="0" w:color="000000"/>
-          <w:bottom w:val="none" w:sz="0" w:space="0" w:color="000000"/>
-          <w:right w:val="none" w:sz="0" w:space="0" w:color="000000"/>
-          <w:between w:val="none" w:sz="0" w:space="0" w:color="000000"/>
-        </w:pBdr>
-        <w:spacing w:before="0" w:line="240" w:lineRule="auto"/>
-        <w:ind w:left="0"/>
-        <w:rPr>
-          <w:rFonts w:ascii="Times New Roman" w:eastAsia="Times New Roman" w:hAnsi="Times New Roman" w:cs="Times New Roman"/>
-          <w:color w:val="000000"/>
-          <w:sz w:val="24"/>
-          <w:szCs w:val="24"/>
-        </w:rPr>
-      </w:pPr>
     </w:p>
     <w:p>
       <w:pPr>
@@ -334,53 +821,12 @@
         <w:ind w:left="0"/>
         <w:jc w:val="center"/>
         <w:rPr>
-          <w:color w:val="000000"/>
-          <w:sz w:val="28"/>
-          <w:szCs w:val="28"/>
-        </w:rPr>
-      </w:pPr>
-      <w:r>
-        <w:rPr>
-          <w:color w:val="000000"/>
-          <w:sz w:val="28"/>
-          <w:szCs w:val="28"/>
-        </w:rPr>
-        <w:br/>
-      </w:r>
-      <w:r>
-        <w:rPr>
-          <w:color w:val="000000"/>
-          <w:sz w:val="28"/>
-          <w:szCs w:val="28"/>
-        </w:rPr>
-        <w:br/>
-      </w:r>
-      <w:r>
-        <w:rPr>
-          <w:b/>
-          <w:color w:val="000000"/>
-          <w:sz w:val="28"/>
-          <w:szCs w:val="28"/>
-        </w:rPr>
-        <w:t>Group Members</w:t>
-      </w:r>
-      <w:r>
-        <w:rPr>
-          <w:b/>
-          <w:color w:val="000000"/>
-          <w:sz w:val="28"/>
-          <w:szCs w:val="28"/>
-        </w:rPr>
-        <w:br/>
-      </w:r>
-      <w:r>
-        <w:rPr>
-          <w:color w:val="000000"/>
-          <w:sz w:val="28"/>
-          <w:szCs w:val="28"/>
-        </w:rPr>
-        <w:t>MD Ayat Ullah</w:t>
-      </w:r>
+          <w:rFonts w:ascii="Times New Roman" w:eastAsia="Times New Roman" w:hAnsi="Times New Roman" w:cs="Times New Roman"/>
+          <w:color w:val="000000"/>
+          <w:sz w:val="24"/>
+          <w:szCs w:val="24"/>
+        </w:rPr>
+      </w:pPr>
     </w:p>
     <w:p>
       <w:pPr>
@@ -395,29 +841,12 @@
         <w:ind w:left="0"/>
         <w:jc w:val="center"/>
         <w:rPr>
-          <w:color w:val="000000"/>
-          <w:sz w:val="28"/>
-          <w:szCs w:val="28"/>
-        </w:rPr>
-      </w:pPr>
-      <w:proofErr w:type="spellStart"/>
-      <w:r>
-        <w:rPr>
-          <w:color w:val="000000"/>
-          <w:sz w:val="28"/>
-          <w:szCs w:val="28"/>
-        </w:rPr>
-        <w:t>Pias</w:t>
-      </w:r>
-      <w:proofErr w:type="spellEnd"/>
-      <w:r>
-        <w:rPr>
-          <w:color w:val="000000"/>
-          <w:sz w:val="28"/>
-          <w:szCs w:val="28"/>
-        </w:rPr>
-        <w:t xml:space="preserve"> Paul</w:t>
-      </w:r>
+          <w:rFonts w:ascii="Times New Roman" w:eastAsia="Times New Roman" w:hAnsi="Times New Roman" w:cs="Times New Roman"/>
+          <w:color w:val="000000"/>
+          <w:sz w:val="24"/>
+          <w:szCs w:val="24"/>
+        </w:rPr>
+      </w:pPr>
     </w:p>
     <w:p>
       <w:pPr>
@@ -432,65 +861,12 @@
         <w:ind w:left="0"/>
         <w:jc w:val="center"/>
         <w:rPr>
-          <w:color w:val="000000"/>
-          <w:sz w:val="28"/>
-          <w:szCs w:val="28"/>
-        </w:rPr>
-      </w:pPr>
-      <w:proofErr w:type="spellStart"/>
-      <w:r>
-        <w:rPr>
-          <w:color w:val="000000"/>
-          <w:sz w:val="28"/>
-          <w:szCs w:val="28"/>
-        </w:rPr>
-        <w:t>Najmus</w:t>
-      </w:r>
-      <w:proofErr w:type="spellEnd"/>
-      <w:r>
-        <w:rPr>
-          <w:color w:val="000000"/>
-          <w:sz w:val="28"/>
-          <w:szCs w:val="28"/>
-        </w:rPr>
-        <w:t xml:space="preserve"> </w:t>
-      </w:r>
-      <w:proofErr w:type="spellStart"/>
-      <w:r>
-        <w:rPr>
-          <w:color w:val="000000"/>
-          <w:sz w:val="28"/>
-          <w:szCs w:val="28"/>
-        </w:rPr>
-        <w:t>Sakib</w:t>
-      </w:r>
-      <w:proofErr w:type="spellEnd"/>
-      <w:r>
-        <w:rPr>
-          <w:color w:val="000000"/>
-          <w:sz w:val="28"/>
-          <w:szCs w:val="28"/>
-        </w:rPr>
-        <w:t xml:space="preserve"> </w:t>
-      </w:r>
-      <w:proofErr w:type="spellStart"/>
-      <w:r>
-        <w:rPr>
-          <w:color w:val="000000"/>
-          <w:sz w:val="28"/>
-          <w:szCs w:val="28"/>
-        </w:rPr>
-        <w:t>Adib</w:t>
-      </w:r>
-      <w:proofErr w:type="spellEnd"/>
-      <w:r>
-        <w:rPr>
-          <w:color w:val="000000"/>
-          <w:sz w:val="28"/>
-          <w:szCs w:val="28"/>
-        </w:rPr>
-        <w:t xml:space="preserve"> </w:t>
-      </w:r>
+          <w:rFonts w:ascii="Times New Roman" w:eastAsia="Times New Roman" w:hAnsi="Times New Roman" w:cs="Times New Roman"/>
+          <w:color w:val="000000"/>
+          <w:sz w:val="24"/>
+          <w:szCs w:val="24"/>
+        </w:rPr>
+      </w:pPr>
     </w:p>
     <w:p>
       <w:pPr>
@@ -511,34 +887,6 @@
           <w:szCs w:val="24"/>
         </w:rPr>
       </w:pPr>
-      <w:r>
-        <w:rPr>
-          <w:color w:val="000000"/>
-          <w:sz w:val="28"/>
-          <w:szCs w:val="28"/>
-        </w:rPr>
-        <w:t xml:space="preserve">Md </w:t>
-      </w:r>
-      <w:proofErr w:type="spellStart"/>
-      <w:r>
-        <w:rPr>
-          <w:color w:val="000000"/>
-          <w:sz w:val="28"/>
-          <w:szCs w:val="28"/>
-        </w:rPr>
-        <w:t>Jahidul</w:t>
-      </w:r>
-      <w:proofErr w:type="spellEnd"/>
-      <w:r>
-        <w:rPr>
-          <w:color w:val="000000"/>
-          <w:sz w:val="28"/>
-          <w:szCs w:val="28"/>
-        </w:rPr>
-        <w:t xml:space="preserve"> Hossain</w:t>
-      </w:r>
-      <w:bookmarkStart w:id="0" w:name="_gjdgxs" w:colFirst="0" w:colLast="0"/>
-      <w:bookmarkEnd w:id="0"/>
     </w:p>
     <w:p>
       <w:pPr>
@@ -565,7 +913,6 @@
           <w:sz w:val="36"/>
           <w:szCs w:val="36"/>
         </w:rPr>
-        <w:lastRenderedPageBreak/>
         <w:t xml:space="preserve">1.Project Title: </w:t>
       </w:r>
       <w:r>
@@ -655,7 +1002,7 @@
           <w:sz w:val="24"/>
           <w:szCs w:val="24"/>
         </w:rPr>
-        <w:t>We shall build the website using HTML, CSS, and PHP mainly. We plan to further develop the project with a framework which will be Laravel hopefully. As most of the people use smartphones now a day, therefore, we will also make an android application which will not be just a web version of the website rather more reliable and mobile-friendly application</w:t>
+        <w:t xml:space="preserve">We shall build the website using HTML, CSS, and PHP mainly. We plan to further develop the project with a framework which will be Laravel hopefully. As most of the people use </w:t>
       </w:r>
       <w:r>
         <w:rPr>
@@ -664,6 +1011,16 @@
           <w:sz w:val="24"/>
           <w:szCs w:val="24"/>
         </w:rPr>
+        <w:lastRenderedPageBreak/>
+        <w:t>smartphones now a day, therefore, we will also make an android application which will not be just a web version of the website rather more reliable and mobile-friendly application</w:t>
+      </w:r>
+      <w:r>
+        <w:rPr>
+          <w:rFonts w:ascii="Times New Roman" w:hAnsi="Times New Roman" w:cs="Times New Roman"/>
+          <w:color w:val="1D2129"/>
+          <w:sz w:val="24"/>
+          <w:szCs w:val="24"/>
+        </w:rPr>
         <w:t>.</w:t>
       </w:r>
     </w:p>
@@ -709,7 +1066,6 @@
           <w:sz w:val="24"/>
           <w:szCs w:val="24"/>
         </w:rPr>
-        <w:lastRenderedPageBreak/>
         <w:t>3.Significance of the project:</w:t>
       </w:r>
     </w:p>
@@ -766,32 +1122,6 @@
           <w:color w:val="000000"/>
           <w:sz w:val="28"/>
           <w:szCs w:val="28"/>
-        </w:rPr>
-      </w:pPr>
-    </w:p>
-    <w:p>
-      <w:pPr>
-        <w:spacing w:line="360" w:lineRule="auto"/>
-        <w:ind w:left="0"/>
-        <w:rPr>
-          <w:rFonts w:ascii="Arial Black" w:hAnsi="Arial Black"/>
-          <w:bCs/>
-          <w:color w:val="1D2129"/>
-          <w:sz w:val="24"/>
-          <w:szCs w:val="24"/>
-        </w:rPr>
-      </w:pPr>
-    </w:p>
-    <w:p>
-      <w:pPr>
-        <w:spacing w:line="360" w:lineRule="auto"/>
-        <w:ind w:left="0"/>
-        <w:rPr>
-          <w:rFonts w:ascii="Arial Black" w:hAnsi="Arial Black"/>
-          <w:bCs/>
-          <w:color w:val="1D2129"/>
-          <w:sz w:val="24"/>
-          <w:szCs w:val="24"/>
         </w:rPr>
       </w:pPr>
     </w:p>
@@ -952,8 +1282,6 @@
           <w:szCs w:val="28"/>
         </w:rPr>
       </w:pPr>
-      <w:bookmarkStart w:id="1" w:name="_GoBack"/>
-      <w:bookmarkEnd w:id="1"/>
       <w:r>
         <w:rPr>
           <w:rStyle w:val="textexposedshow"/>
@@ -1002,7 +1330,7 @@
           <w:bCs/>
           <w:color w:val="1D2129"/>
         </w:rPr>
-        <w:t>Easy website interface</w:t>
+        <w:t xml:space="preserve">Patient Doctor online chatting </w:t>
       </w:r>
     </w:p>
     <w:p>
@@ -1022,7 +1350,7 @@
           <w:bCs/>
           <w:color w:val="1D2129"/>
         </w:rPr>
-        <w:t>Responsive design</w:t>
+        <w:t xml:space="preserve">Online access facility of Diagnostic Reports </w:t>
       </w:r>
     </w:p>
     <w:p>
@@ -1030,11 +1358,57 @@
         <w:pStyle w:val="NormalWeb"/>
         <w:shd w:val="clear" w:color="auto" w:fill="FFFFFF"/>
         <w:spacing w:before="90" w:beforeAutospacing="0" w:after="90" w:afterAutospacing="0" w:line="480" w:lineRule="auto"/>
+      </w:pPr>
+      <w:r>
         <w:rPr>
           <w:rStyle w:val="textexposedshow"/>
           <w:bCs/>
           <w:color w:val="1D2129"/>
         </w:rPr>
+        <w:t>Registration system</w:t>
+      </w:r>
+    </w:p>
+    <w:p>
+      <w:pPr>
+        <w:pStyle w:val="NormalWeb"/>
+        <w:shd w:val="clear" w:color="auto" w:fill="FFFFFF"/>
+        <w:spacing w:before="90" w:beforeAutospacing="0" w:after="90" w:afterAutospacing="0" w:line="480" w:lineRule="auto"/>
+      </w:pPr>
+      <w:r>
+        <w:t xml:space="preserve">Login System for Security </w:t>
+      </w:r>
+    </w:p>
+    <w:p>
+      <w:pPr>
+        <w:pStyle w:val="NormalWeb"/>
+        <w:shd w:val="clear" w:color="auto" w:fill="FFFFFF"/>
+        <w:spacing w:before="90" w:beforeAutospacing="0" w:after="90" w:afterAutospacing="0" w:line="480" w:lineRule="auto"/>
+      </w:pPr>
+      <w:r>
+        <w:t xml:space="preserve">Doctors can check all of patients’ history online before appointment or anytime </w:t>
+      </w:r>
+    </w:p>
+    <w:p>
+      <w:pPr>
+        <w:pStyle w:val="NormalWeb"/>
+        <w:shd w:val="clear" w:color="auto" w:fill="FFFFFF"/>
+        <w:spacing w:before="90" w:beforeAutospacing="0" w:after="90" w:afterAutospacing="0" w:line="480" w:lineRule="auto"/>
+      </w:pPr>
+      <w:r>
+        <w:t xml:space="preserve"> </w:t>
+      </w:r>
+      <w:r>
+        <w:t>Also,</w:t>
+      </w:r>
+      <w:r>
+        <w:t xml:space="preserve"> Patients can check their own.</w:t>
+      </w:r>
+    </w:p>
+    <w:p>
+      <w:pPr>
+        <w:pStyle w:val="NormalWeb"/>
+        <w:shd w:val="clear" w:color="auto" w:fill="FFFFFF"/>
+        <w:spacing w:before="90" w:beforeAutospacing="0" w:after="90" w:afterAutospacing="0" w:line="480" w:lineRule="auto"/>
       </w:pPr>
       <w:r>
         <w:rPr>
@@ -1042,7 +1416,7 @@
           <w:bCs/>
           <w:color w:val="1D2129"/>
         </w:rPr>
-        <w:t xml:space="preserve"> Cost effective </w:t>
+        <w:t>Special android app for smart phone users</w:t>
       </w:r>
     </w:p>
     <w:p>
@@ -1056,14 +1430,6 @@
           <w:color w:val="1D2129"/>
         </w:rPr>
       </w:pPr>
-      <w:r>
-        <w:rPr>
-          <w:rStyle w:val="textexposedshow"/>
-          <w:bCs/>
-          <w:color w:val="1D2129"/>
-        </w:rPr>
-        <w:t>Easy appointment</w:t>
-      </w:r>
     </w:p>
     <w:p>
       <w:pPr>
@@ -1071,131 +1437,6 @@
         <w:shd w:val="clear" w:color="auto" w:fill="FFFFFF"/>
         <w:spacing w:before="90" w:beforeAutospacing="0" w:after="90" w:afterAutospacing="0" w:line="480" w:lineRule="auto"/>
         <w:rPr>
-          <w:rStyle w:val="textexposedshow"/>
-          <w:bCs/>
-          <w:color w:val="1D2129"/>
-        </w:rPr>
-      </w:pPr>
-      <w:r>
-        <w:rPr>
-          <w:rStyle w:val="textexposedshow"/>
-          <w:bCs/>
-          <w:color w:val="1D2129"/>
-        </w:rPr>
-        <w:t xml:space="preserve">Patient Doctor online chatting </w:t>
-      </w:r>
-    </w:p>
-    <w:p>
-      <w:pPr>
-        <w:pStyle w:val="NormalWeb"/>
-        <w:shd w:val="clear" w:color="auto" w:fill="FFFFFF"/>
-        <w:spacing w:before="90" w:beforeAutospacing="0" w:after="90" w:afterAutospacing="0" w:line="480" w:lineRule="auto"/>
-        <w:rPr>
-          <w:rStyle w:val="textexposedshow"/>
-          <w:bCs/>
-          <w:color w:val="1D2129"/>
-        </w:rPr>
-      </w:pPr>
-      <w:r>
-        <w:rPr>
-          <w:rStyle w:val="textexposedshow"/>
-          <w:bCs/>
-          <w:color w:val="1D2129"/>
-        </w:rPr>
-        <w:t xml:space="preserve">Online access facility of Diagnostic Reports </w:t>
-      </w:r>
-    </w:p>
-    <w:p>
-      <w:pPr>
-        <w:pStyle w:val="NormalWeb"/>
-        <w:shd w:val="clear" w:color="auto" w:fill="FFFFFF"/>
-        <w:spacing w:before="90" w:beforeAutospacing="0" w:after="90" w:afterAutospacing="0" w:line="480" w:lineRule="auto"/>
-        <w:rPr>
-          <w:rStyle w:val="textexposedshow"/>
-          <w:bCs/>
-          <w:color w:val="1D2129"/>
-        </w:rPr>
-      </w:pPr>
-      <w:r>
-        <w:rPr>
-          <w:rStyle w:val="textexposedshow"/>
-          <w:bCs/>
-          <w:color w:val="1D2129"/>
-        </w:rPr>
-        <w:t>Registration system</w:t>
-      </w:r>
-    </w:p>
-    <w:p>
-      <w:pPr>
-        <w:pStyle w:val="NormalWeb"/>
-        <w:shd w:val="clear" w:color="auto" w:fill="FFFFFF"/>
-        <w:spacing w:before="90" w:beforeAutospacing="0" w:after="90" w:afterAutospacing="0" w:line="480" w:lineRule="auto"/>
-      </w:pPr>
-      <w:r>
-        <w:t>Use login page with access through user name and specific password</w:t>
-      </w:r>
-    </w:p>
-    <w:p>
-      <w:pPr>
-        <w:pStyle w:val="NormalWeb"/>
-        <w:shd w:val="clear" w:color="auto" w:fill="FFFFFF"/>
-        <w:spacing w:before="90" w:beforeAutospacing="0" w:after="90" w:afterAutospacing="0" w:line="480" w:lineRule="auto"/>
-      </w:pPr>
-      <w:r>
-        <w:t xml:space="preserve">Doctors can check all of patients’ history online before appointment or anytime </w:t>
-      </w:r>
-    </w:p>
-    <w:p>
-      <w:pPr>
-        <w:pStyle w:val="NormalWeb"/>
-        <w:shd w:val="clear" w:color="auto" w:fill="FFFFFF"/>
-        <w:spacing w:before="90" w:beforeAutospacing="0" w:after="90" w:afterAutospacing="0" w:line="480" w:lineRule="auto"/>
-      </w:pPr>
-      <w:r>
-        <w:t xml:space="preserve"> </w:t>
-      </w:r>
-      <w:proofErr w:type="gramStart"/>
-      <w:r>
-        <w:t>Also</w:t>
-      </w:r>
-      <w:proofErr w:type="gramEnd"/>
-      <w:r>
-        <w:t xml:space="preserve"> Patients can check their own.</w:t>
-      </w:r>
-    </w:p>
-    <w:p>
-      <w:pPr>
-        <w:pStyle w:val="NormalWeb"/>
-        <w:shd w:val="clear" w:color="auto" w:fill="FFFFFF"/>
-        <w:spacing w:before="90" w:beforeAutospacing="0" w:after="90" w:afterAutospacing="0" w:line="480" w:lineRule="auto"/>
-      </w:pPr>
-      <w:r>
-        <w:rPr>
-          <w:rStyle w:val="textexposedshow"/>
-          <w:bCs/>
-          <w:color w:val="1D2129"/>
-        </w:rPr>
-        <w:t>Special android app for smart phone users</w:t>
-      </w:r>
-    </w:p>
-    <w:p>
-      <w:pPr>
-        <w:pStyle w:val="NormalWeb"/>
-        <w:shd w:val="clear" w:color="auto" w:fill="FFFFFF"/>
-        <w:spacing w:before="90" w:beforeAutospacing="0" w:after="90" w:afterAutospacing="0" w:line="480" w:lineRule="auto"/>
-        <w:rPr>
-          <w:rStyle w:val="textexposedshow"/>
-          <w:bCs/>
-          <w:color w:val="1D2129"/>
-        </w:rPr>
-      </w:pPr>
-    </w:p>
-    <w:p>
-      <w:pPr>
-        <w:pStyle w:val="NormalWeb"/>
-        <w:shd w:val="clear" w:color="auto" w:fill="FFFFFF"/>
-        <w:spacing w:before="90" w:beforeAutospacing="0" w:after="90" w:afterAutospacing="0" w:line="480" w:lineRule="auto"/>
-        <w:rPr>
           <w:rFonts w:ascii="Nirmala UI" w:hAnsi="Nirmala UI" w:cs="Nirmala UI"/>
           <w:color w:val="1D2129"/>
         </w:rPr>
@@ -1214,6 +1455,1307 @@
         </w:rPr>
       </w:pPr>
     </w:p>
+    <w:p>
+      <w:pPr>
+        <w:spacing w:line="480" w:lineRule="auto"/>
+        <w:ind w:left="0"/>
+        <w:rPr>
+          <w:rFonts w:ascii="Calibri" w:eastAsia="Calibri" w:hAnsi="Calibri" w:cs="Calibri"/>
+          <w:b/>
+          <w:color w:val="000000"/>
+          <w:sz w:val="28"/>
+          <w:szCs w:val="28"/>
+        </w:rPr>
+      </w:pPr>
+    </w:p>
+    <w:p>
+      <w:pPr>
+        <w:spacing w:line="480" w:lineRule="auto"/>
+        <w:ind w:left="0"/>
+        <w:rPr>
+          <w:rFonts w:ascii="Calibri" w:eastAsia="Calibri" w:hAnsi="Calibri" w:cs="Calibri"/>
+          <w:b/>
+          <w:color w:val="000000"/>
+          <w:sz w:val="28"/>
+          <w:szCs w:val="28"/>
+        </w:rPr>
+      </w:pPr>
+    </w:p>
+    <w:p>
+      <w:pPr>
+        <w:spacing w:line="480" w:lineRule="auto"/>
+        <w:ind w:left="0"/>
+        <w:rPr>
+          <w:rFonts w:ascii="Calibri" w:eastAsia="Calibri" w:hAnsi="Calibri" w:cs="Calibri"/>
+          <w:b/>
+          <w:color w:val="000000"/>
+          <w:sz w:val="28"/>
+          <w:szCs w:val="28"/>
+        </w:rPr>
+      </w:pPr>
+      <w:r>
+        <w:rPr>
+          <w:rFonts w:ascii="Calibri" w:eastAsia="Calibri" w:hAnsi="Calibri" w:cs="Calibri"/>
+          <w:b/>
+          <w:color w:val="000000"/>
+          <w:sz w:val="28"/>
+          <w:szCs w:val="28"/>
+        </w:rPr>
+        <w:lastRenderedPageBreak/>
+        <w:t>Work Responsibility Distribution:</w:t>
+      </w:r>
+    </w:p>
+    <w:p>
+      <w:pPr>
+        <w:spacing w:line="480" w:lineRule="auto"/>
+        <w:ind w:left="0"/>
+        <w:rPr>
+          <w:rFonts w:ascii="Calibri" w:eastAsia="Calibri" w:hAnsi="Calibri" w:cs="Calibri"/>
+          <w:b/>
+          <w:color w:val="000000"/>
+          <w:sz w:val="28"/>
+          <w:szCs w:val="28"/>
+        </w:rPr>
+      </w:pPr>
+    </w:p>
+    <w:tbl>
+      <w:tblPr>
+        <w:tblStyle w:val="TableGrid1"/>
+        <w:tblW w:w="0" w:type="auto"/>
+        <w:tblInd w:w="-15" w:type="dxa"/>
+        <w:tblLook w:val="04A0" w:firstRow="1" w:lastRow="0" w:firstColumn="1" w:lastColumn="0" w:noHBand="0" w:noVBand="1"/>
+      </w:tblPr>
+      <w:tblGrid>
+        <w:gridCol w:w="726"/>
+        <w:gridCol w:w="2457"/>
+        <w:gridCol w:w="1545"/>
+        <w:gridCol w:w="1541"/>
+        <w:gridCol w:w="1548"/>
+        <w:gridCol w:w="1548"/>
+      </w:tblGrid>
+      <w:tr>
+        <w:trPr>
+          <w:trHeight w:val="215"/>
+        </w:trPr>
+        <w:tc>
+          <w:tcPr>
+            <w:tcW w:w="640" w:type="dxa"/>
+          </w:tcPr>
+          <w:p>
+            <w:pPr>
+              <w:spacing w:before="0" w:after="160" w:line="259" w:lineRule="auto"/>
+              <w:ind w:left="0"/>
+              <w:rPr>
+                <w:rFonts w:asciiTheme="minorHAnsi" w:eastAsiaTheme="minorHAnsi" w:hAnsiTheme="minorHAnsi" w:cstheme="minorBidi"/>
+                <w:b/>
+                <w:bCs/>
+                <w:color w:val="auto"/>
+              </w:rPr>
+            </w:pPr>
+          </w:p>
+        </w:tc>
+        <w:tc>
+          <w:tcPr>
+            <w:tcW w:w="2476" w:type="dxa"/>
+          </w:tcPr>
+          <w:p>
+            <w:pPr>
+              <w:spacing w:before="0" w:after="160" w:line="259" w:lineRule="auto"/>
+              <w:ind w:left="0"/>
+              <w:rPr>
+                <w:rFonts w:asciiTheme="minorHAnsi" w:eastAsiaTheme="minorHAnsi" w:hAnsiTheme="minorHAnsi" w:cstheme="minorBidi"/>
+                <w:b/>
+                <w:bCs/>
+                <w:color w:val="auto"/>
+              </w:rPr>
+            </w:pPr>
+          </w:p>
+        </w:tc>
+        <w:tc>
+          <w:tcPr>
+            <w:tcW w:w="6234" w:type="dxa"/>
+            <w:gridSpan w:val="4"/>
+          </w:tcPr>
+          <w:p>
+            <w:pPr>
+              <w:spacing w:before="0" w:after="160" w:line="259" w:lineRule="auto"/>
+              <w:ind w:left="0"/>
+              <w:rPr>
+                <w:rFonts w:asciiTheme="minorHAnsi" w:eastAsiaTheme="minorHAnsi" w:hAnsiTheme="minorHAnsi" w:cstheme="minorBidi"/>
+                <w:b/>
+                <w:bCs/>
+                <w:color w:val="auto"/>
+              </w:rPr>
+            </w:pPr>
+            <w:r>
+              <w:rPr>
+                <w:rFonts w:asciiTheme="minorHAnsi" w:eastAsiaTheme="minorHAnsi" w:hAnsiTheme="minorHAnsi" w:cstheme="minorBidi"/>
+                <w:b/>
+                <w:bCs/>
+                <w:color w:val="auto"/>
+              </w:rPr>
+              <w:t>Responsible</w:t>
+            </w:r>
+          </w:p>
+        </w:tc>
+      </w:tr>
+      <w:tr>
+        <w:tc>
+          <w:tcPr>
+            <w:tcW w:w="640" w:type="dxa"/>
+          </w:tcPr>
+          <w:p>
+            <w:pPr>
+              <w:spacing w:before="0" w:after="160" w:line="259" w:lineRule="auto"/>
+              <w:ind w:left="0"/>
+              <w:rPr>
+                <w:rFonts w:asciiTheme="minorHAnsi" w:eastAsiaTheme="minorHAnsi" w:hAnsiTheme="minorHAnsi" w:cstheme="minorBidi"/>
+                <w:b/>
+                <w:bCs/>
+                <w:color w:val="auto"/>
+              </w:rPr>
+            </w:pPr>
+            <w:r>
+              <w:rPr>
+                <w:rFonts w:asciiTheme="minorHAnsi" w:eastAsiaTheme="minorHAnsi" w:hAnsiTheme="minorHAnsi" w:cstheme="minorBidi"/>
+                <w:b/>
+                <w:bCs/>
+                <w:color w:val="auto"/>
+              </w:rPr>
+              <w:t>Serial</w:t>
+            </w:r>
+          </w:p>
+        </w:tc>
+        <w:tc>
+          <w:tcPr>
+            <w:tcW w:w="2476" w:type="dxa"/>
+          </w:tcPr>
+          <w:p>
+            <w:pPr>
+              <w:spacing w:before="0" w:after="160" w:line="259" w:lineRule="auto"/>
+              <w:ind w:left="0"/>
+              <w:rPr>
+                <w:rFonts w:asciiTheme="minorHAnsi" w:eastAsiaTheme="minorHAnsi" w:hAnsiTheme="minorHAnsi" w:cstheme="minorBidi"/>
+                <w:b/>
+                <w:bCs/>
+                <w:color w:val="auto"/>
+              </w:rPr>
+            </w:pPr>
+            <w:r>
+              <w:rPr>
+                <w:rFonts w:asciiTheme="minorHAnsi" w:eastAsiaTheme="minorHAnsi" w:hAnsiTheme="minorHAnsi" w:cstheme="minorBidi"/>
+                <w:b/>
+                <w:bCs/>
+                <w:color w:val="auto"/>
+              </w:rPr>
+              <w:t>Task Modules</w:t>
+            </w:r>
+          </w:p>
+        </w:tc>
+        <w:tc>
+          <w:tcPr>
+            <w:tcW w:w="1558" w:type="dxa"/>
+          </w:tcPr>
+          <w:p>
+            <w:pPr>
+              <w:spacing w:before="0" w:after="160" w:line="259" w:lineRule="auto"/>
+              <w:ind w:left="0"/>
+              <w:rPr>
+                <w:rFonts w:asciiTheme="minorHAnsi" w:eastAsiaTheme="minorHAnsi" w:hAnsiTheme="minorHAnsi" w:cstheme="minorBidi"/>
+                <w:b/>
+                <w:bCs/>
+                <w:color w:val="auto"/>
+              </w:rPr>
+            </w:pPr>
+            <w:r>
+              <w:rPr>
+                <w:rFonts w:asciiTheme="minorHAnsi" w:eastAsiaTheme="minorHAnsi" w:hAnsiTheme="minorHAnsi" w:cstheme="minorBidi"/>
+                <w:b/>
+                <w:bCs/>
+                <w:color w:val="auto"/>
+              </w:rPr>
+              <w:t>Md AYAT ULLAH</w:t>
+            </w:r>
+          </w:p>
+        </w:tc>
+        <w:tc>
+          <w:tcPr>
+            <w:tcW w:w="1558" w:type="dxa"/>
+          </w:tcPr>
+          <w:p>
+            <w:pPr>
+              <w:spacing w:before="0" w:after="160" w:line="259" w:lineRule="auto"/>
+              <w:ind w:left="0"/>
+              <w:rPr>
+                <w:rFonts w:asciiTheme="minorHAnsi" w:eastAsiaTheme="minorHAnsi" w:hAnsiTheme="minorHAnsi" w:cstheme="minorBidi"/>
+                <w:b/>
+                <w:bCs/>
+                <w:color w:val="auto"/>
+              </w:rPr>
+            </w:pPr>
+            <w:proofErr w:type="spellStart"/>
+            <w:r>
+              <w:rPr>
+                <w:rFonts w:asciiTheme="minorHAnsi" w:eastAsiaTheme="minorHAnsi" w:hAnsiTheme="minorHAnsi" w:cstheme="minorBidi"/>
+                <w:b/>
+                <w:bCs/>
+                <w:color w:val="auto"/>
+              </w:rPr>
+              <w:t>Pias</w:t>
+            </w:r>
+            <w:proofErr w:type="spellEnd"/>
+            <w:r>
+              <w:rPr>
+                <w:rFonts w:asciiTheme="minorHAnsi" w:eastAsiaTheme="minorHAnsi" w:hAnsiTheme="minorHAnsi" w:cstheme="minorBidi"/>
+                <w:b/>
+                <w:bCs/>
+                <w:color w:val="auto"/>
+              </w:rPr>
+              <w:t xml:space="preserve"> Paul</w:t>
+            </w:r>
+          </w:p>
+          <w:p>
+            <w:pPr>
+              <w:spacing w:before="0" w:after="160" w:line="259" w:lineRule="auto"/>
+              <w:ind w:left="0"/>
+              <w:rPr>
+                <w:rFonts w:asciiTheme="minorHAnsi" w:eastAsiaTheme="minorHAnsi" w:hAnsiTheme="minorHAnsi" w:cstheme="minorBidi"/>
+                <w:b/>
+                <w:bCs/>
+                <w:color w:val="auto"/>
+              </w:rPr>
+            </w:pPr>
+          </w:p>
+        </w:tc>
+        <w:tc>
+          <w:tcPr>
+            <w:tcW w:w="1559" w:type="dxa"/>
+          </w:tcPr>
+          <w:p>
+            <w:pPr>
+              <w:spacing w:before="0" w:after="160" w:line="259" w:lineRule="auto"/>
+              <w:ind w:left="0"/>
+              <w:rPr>
+                <w:rFonts w:asciiTheme="minorHAnsi" w:eastAsiaTheme="minorHAnsi" w:hAnsiTheme="minorHAnsi" w:cstheme="minorBidi"/>
+                <w:b/>
+                <w:bCs/>
+                <w:color w:val="auto"/>
+              </w:rPr>
+            </w:pPr>
+            <w:proofErr w:type="spellStart"/>
+            <w:r>
+              <w:rPr>
+                <w:rFonts w:asciiTheme="minorHAnsi" w:eastAsiaTheme="minorHAnsi" w:hAnsiTheme="minorHAnsi" w:cstheme="minorBidi"/>
+                <w:b/>
+                <w:bCs/>
+                <w:color w:val="auto"/>
+              </w:rPr>
+              <w:t>Nazmus</w:t>
+            </w:r>
+            <w:proofErr w:type="spellEnd"/>
+            <w:r>
+              <w:rPr>
+                <w:rFonts w:asciiTheme="minorHAnsi" w:eastAsiaTheme="minorHAnsi" w:hAnsiTheme="minorHAnsi" w:cstheme="minorBidi"/>
+                <w:b/>
+                <w:bCs/>
+                <w:color w:val="auto"/>
+              </w:rPr>
+              <w:t xml:space="preserve"> </w:t>
+            </w:r>
+            <w:proofErr w:type="spellStart"/>
+            <w:r>
+              <w:rPr>
+                <w:rFonts w:asciiTheme="minorHAnsi" w:eastAsiaTheme="minorHAnsi" w:hAnsiTheme="minorHAnsi" w:cstheme="minorBidi"/>
+                <w:b/>
+                <w:bCs/>
+                <w:color w:val="auto"/>
+              </w:rPr>
+              <w:t>Sakib</w:t>
+            </w:r>
+            <w:proofErr w:type="spellEnd"/>
+            <w:r>
+              <w:rPr>
+                <w:rFonts w:asciiTheme="minorHAnsi" w:eastAsiaTheme="minorHAnsi" w:hAnsiTheme="minorHAnsi" w:cstheme="minorBidi"/>
+                <w:b/>
+                <w:bCs/>
+                <w:color w:val="auto"/>
+              </w:rPr>
+              <w:t xml:space="preserve"> </w:t>
+            </w:r>
+            <w:proofErr w:type="spellStart"/>
+            <w:r>
+              <w:rPr>
+                <w:rFonts w:asciiTheme="minorHAnsi" w:eastAsiaTheme="minorHAnsi" w:hAnsiTheme="minorHAnsi" w:cstheme="minorBidi"/>
+                <w:b/>
+                <w:bCs/>
+                <w:color w:val="auto"/>
+              </w:rPr>
+              <w:t>Adib</w:t>
+            </w:r>
+            <w:proofErr w:type="spellEnd"/>
+          </w:p>
+        </w:tc>
+        <w:tc>
+          <w:tcPr>
+            <w:tcW w:w="1559" w:type="dxa"/>
+          </w:tcPr>
+          <w:p>
+            <w:pPr>
+              <w:spacing w:before="0" w:after="160" w:line="259" w:lineRule="auto"/>
+              <w:ind w:left="0"/>
+              <w:rPr>
+                <w:rFonts w:asciiTheme="minorHAnsi" w:eastAsiaTheme="minorHAnsi" w:hAnsiTheme="minorHAnsi" w:cstheme="minorBidi"/>
+                <w:b/>
+                <w:bCs/>
+                <w:color w:val="auto"/>
+              </w:rPr>
+            </w:pPr>
+            <w:r>
+              <w:rPr>
+                <w:rFonts w:asciiTheme="minorHAnsi" w:eastAsiaTheme="minorHAnsi" w:hAnsiTheme="minorHAnsi" w:cstheme="minorBidi"/>
+                <w:b/>
+                <w:bCs/>
+                <w:color w:val="auto"/>
+              </w:rPr>
+              <w:t xml:space="preserve">Md </w:t>
+            </w:r>
+            <w:proofErr w:type="spellStart"/>
+            <w:r>
+              <w:rPr>
+                <w:rFonts w:asciiTheme="minorHAnsi" w:eastAsiaTheme="minorHAnsi" w:hAnsiTheme="minorHAnsi" w:cstheme="minorBidi"/>
+                <w:b/>
+                <w:bCs/>
+                <w:color w:val="auto"/>
+              </w:rPr>
+              <w:t>Jahidul</w:t>
+            </w:r>
+            <w:proofErr w:type="spellEnd"/>
+            <w:r>
+              <w:rPr>
+                <w:rFonts w:asciiTheme="minorHAnsi" w:eastAsiaTheme="minorHAnsi" w:hAnsiTheme="minorHAnsi" w:cstheme="minorBidi"/>
+                <w:b/>
+                <w:bCs/>
+                <w:color w:val="auto"/>
+              </w:rPr>
+              <w:t xml:space="preserve"> Hossain</w:t>
+            </w:r>
+          </w:p>
+          <w:p>
+            <w:pPr>
+              <w:spacing w:before="0" w:after="160" w:line="259" w:lineRule="auto"/>
+              <w:ind w:left="0"/>
+              <w:rPr>
+                <w:rFonts w:asciiTheme="minorHAnsi" w:eastAsiaTheme="minorHAnsi" w:hAnsiTheme="minorHAnsi" w:cstheme="minorBidi"/>
+                <w:b/>
+                <w:bCs/>
+                <w:color w:val="auto"/>
+              </w:rPr>
+            </w:pPr>
+          </w:p>
+        </w:tc>
+      </w:tr>
+      <w:tr>
+        <w:tc>
+          <w:tcPr>
+            <w:tcW w:w="640" w:type="dxa"/>
+          </w:tcPr>
+          <w:p>
+            <w:pPr>
+              <w:spacing w:before="0" w:after="160" w:line="259" w:lineRule="auto"/>
+              <w:ind w:left="0"/>
+              <w:rPr>
+                <w:rFonts w:asciiTheme="minorHAnsi" w:eastAsiaTheme="minorHAnsi" w:hAnsiTheme="minorHAnsi" w:cstheme="minorBidi"/>
+                <w:b/>
+                <w:bCs/>
+                <w:color w:val="auto"/>
+              </w:rPr>
+            </w:pPr>
+            <w:r>
+              <w:rPr>
+                <w:rFonts w:asciiTheme="minorHAnsi" w:eastAsiaTheme="minorHAnsi" w:hAnsiTheme="minorHAnsi" w:cstheme="minorBidi"/>
+                <w:b/>
+                <w:bCs/>
+                <w:color w:val="auto"/>
+              </w:rPr>
+              <w:t>1</w:t>
+            </w:r>
+          </w:p>
+        </w:tc>
+        <w:tc>
+          <w:tcPr>
+            <w:tcW w:w="2476" w:type="dxa"/>
+          </w:tcPr>
+          <w:p>
+            <w:pPr>
+              <w:spacing w:before="0" w:after="160" w:line="259" w:lineRule="auto"/>
+              <w:ind w:left="0"/>
+              <w:rPr>
+                <w:rFonts w:asciiTheme="minorHAnsi" w:eastAsiaTheme="minorHAnsi" w:hAnsiTheme="minorHAnsi" w:cstheme="minorBidi"/>
+                <w:b/>
+                <w:bCs/>
+                <w:color w:val="auto"/>
+              </w:rPr>
+            </w:pPr>
+            <w:r>
+              <w:rPr>
+                <w:rFonts w:asciiTheme="minorHAnsi" w:eastAsiaTheme="minorHAnsi" w:hAnsiTheme="minorHAnsi" w:cstheme="minorBidi"/>
+                <w:b/>
+                <w:bCs/>
+                <w:color w:val="auto"/>
+              </w:rPr>
+              <w:t>Requirement Collection and site plan</w:t>
+            </w:r>
+          </w:p>
+        </w:tc>
+        <w:tc>
+          <w:tcPr>
+            <w:tcW w:w="1558" w:type="dxa"/>
+          </w:tcPr>
+          <w:p>
+            <w:pPr>
+              <w:spacing w:before="0" w:after="160" w:line="259" w:lineRule="auto"/>
+              <w:ind w:left="0"/>
+              <w:rPr>
+                <w:rFonts w:asciiTheme="minorHAnsi" w:eastAsiaTheme="minorHAnsi" w:hAnsiTheme="minorHAnsi" w:cstheme="minorBidi"/>
+                <w:b/>
+                <w:bCs/>
+                <w:color w:val="auto"/>
+              </w:rPr>
+            </w:pPr>
+          </w:p>
+        </w:tc>
+        <w:tc>
+          <w:tcPr>
+            <w:tcW w:w="1558" w:type="dxa"/>
+          </w:tcPr>
+          <w:p>
+            <w:pPr>
+              <w:spacing w:before="0" w:after="160" w:line="259" w:lineRule="auto"/>
+              <w:ind w:left="0"/>
+              <w:rPr>
+                <w:rFonts w:asciiTheme="minorHAnsi" w:eastAsiaTheme="minorHAnsi" w:hAnsiTheme="minorHAnsi" w:cstheme="minorBidi"/>
+                <w:b/>
+                <w:bCs/>
+                <w:color w:val="auto"/>
+              </w:rPr>
+            </w:pPr>
+          </w:p>
+        </w:tc>
+        <w:tc>
+          <w:tcPr>
+            <w:tcW w:w="1559" w:type="dxa"/>
+          </w:tcPr>
+          <w:p>
+            <w:pPr>
+              <w:spacing w:before="0" w:after="160" w:line="259" w:lineRule="auto"/>
+              <w:ind w:left="0"/>
+              <w:rPr>
+                <w:rFonts w:asciiTheme="minorHAnsi" w:eastAsiaTheme="minorHAnsi" w:hAnsiTheme="minorHAnsi" w:cstheme="minorBidi"/>
+                <w:b/>
+                <w:bCs/>
+                <w:color w:val="auto"/>
+              </w:rPr>
+            </w:pPr>
+          </w:p>
+        </w:tc>
+        <w:tc>
+          <w:tcPr>
+            <w:tcW w:w="1559" w:type="dxa"/>
+          </w:tcPr>
+          <w:p>
+            <w:pPr>
+              <w:spacing w:before="0" w:after="160" w:line="259" w:lineRule="auto"/>
+              <w:ind w:left="0"/>
+              <w:rPr>
+                <w:rFonts w:asciiTheme="minorHAnsi" w:eastAsiaTheme="minorHAnsi" w:hAnsiTheme="minorHAnsi" w:cstheme="minorBidi"/>
+                <w:b/>
+                <w:bCs/>
+                <w:color w:val="auto"/>
+              </w:rPr>
+            </w:pPr>
+          </w:p>
+        </w:tc>
+      </w:tr>
+      <w:tr>
+        <w:tc>
+          <w:tcPr>
+            <w:tcW w:w="640" w:type="dxa"/>
+          </w:tcPr>
+          <w:p>
+            <w:pPr>
+              <w:spacing w:before="0" w:after="160" w:line="259" w:lineRule="auto"/>
+              <w:ind w:left="0"/>
+              <w:rPr>
+                <w:rFonts w:asciiTheme="minorHAnsi" w:eastAsiaTheme="minorHAnsi" w:hAnsiTheme="minorHAnsi" w:cstheme="minorBidi"/>
+                <w:b/>
+                <w:bCs/>
+                <w:color w:val="auto"/>
+              </w:rPr>
+            </w:pPr>
+            <w:r>
+              <w:rPr>
+                <w:rFonts w:asciiTheme="minorHAnsi" w:eastAsiaTheme="minorHAnsi" w:hAnsiTheme="minorHAnsi" w:cstheme="minorBidi"/>
+                <w:b/>
+                <w:bCs/>
+                <w:color w:val="auto"/>
+              </w:rPr>
+              <w:t>2</w:t>
+            </w:r>
+          </w:p>
+        </w:tc>
+        <w:tc>
+          <w:tcPr>
+            <w:tcW w:w="2476" w:type="dxa"/>
+          </w:tcPr>
+          <w:p>
+            <w:pPr>
+              <w:spacing w:before="0" w:after="160" w:line="259" w:lineRule="auto"/>
+              <w:ind w:left="0"/>
+              <w:rPr>
+                <w:rFonts w:asciiTheme="minorHAnsi" w:eastAsiaTheme="minorHAnsi" w:hAnsiTheme="minorHAnsi" w:cstheme="minorBidi"/>
+                <w:b/>
+                <w:bCs/>
+                <w:color w:val="auto"/>
+              </w:rPr>
+            </w:pPr>
+            <w:r>
+              <w:rPr>
+                <w:rFonts w:asciiTheme="minorHAnsi" w:eastAsiaTheme="minorHAnsi" w:hAnsiTheme="minorHAnsi" w:cstheme="minorBidi"/>
+                <w:b/>
+                <w:bCs/>
+                <w:color w:val="auto"/>
+              </w:rPr>
+              <w:t>Design</w:t>
+            </w:r>
+          </w:p>
+        </w:tc>
+        <w:tc>
+          <w:tcPr>
+            <w:tcW w:w="1558" w:type="dxa"/>
+          </w:tcPr>
+          <w:p>
+            <w:pPr>
+              <w:spacing w:before="0" w:after="160" w:line="259" w:lineRule="auto"/>
+              <w:ind w:left="0"/>
+              <w:rPr>
+                <w:rFonts w:asciiTheme="minorHAnsi" w:eastAsiaTheme="minorHAnsi" w:hAnsiTheme="minorHAnsi" w:cstheme="minorBidi"/>
+                <w:b/>
+                <w:bCs/>
+                <w:color w:val="auto"/>
+              </w:rPr>
+            </w:pPr>
+          </w:p>
+        </w:tc>
+        <w:tc>
+          <w:tcPr>
+            <w:tcW w:w="1558" w:type="dxa"/>
+          </w:tcPr>
+          <w:p>
+            <w:pPr>
+              <w:spacing w:before="0" w:after="160" w:line="259" w:lineRule="auto"/>
+              <w:ind w:left="0"/>
+              <w:rPr>
+                <w:rFonts w:asciiTheme="minorHAnsi" w:eastAsiaTheme="minorHAnsi" w:hAnsiTheme="minorHAnsi" w:cstheme="minorBidi"/>
+                <w:b/>
+                <w:bCs/>
+                <w:color w:val="auto"/>
+              </w:rPr>
+            </w:pPr>
+          </w:p>
+        </w:tc>
+        <w:tc>
+          <w:tcPr>
+            <w:tcW w:w="1559" w:type="dxa"/>
+          </w:tcPr>
+          <w:p>
+            <w:pPr>
+              <w:spacing w:before="0" w:after="160" w:line="259" w:lineRule="auto"/>
+              <w:ind w:left="0"/>
+              <w:rPr>
+                <w:rFonts w:asciiTheme="minorHAnsi" w:eastAsiaTheme="minorHAnsi" w:hAnsiTheme="minorHAnsi" w:cstheme="minorBidi"/>
+                <w:b/>
+                <w:bCs/>
+                <w:color w:val="auto"/>
+              </w:rPr>
+            </w:pPr>
+          </w:p>
+        </w:tc>
+        <w:tc>
+          <w:tcPr>
+            <w:tcW w:w="1559" w:type="dxa"/>
+          </w:tcPr>
+          <w:p>
+            <w:pPr>
+              <w:spacing w:before="0" w:after="160" w:line="259" w:lineRule="auto"/>
+              <w:ind w:left="0"/>
+              <w:rPr>
+                <w:rFonts w:asciiTheme="minorHAnsi" w:eastAsiaTheme="minorHAnsi" w:hAnsiTheme="minorHAnsi" w:cstheme="minorBidi"/>
+                <w:b/>
+                <w:bCs/>
+                <w:color w:val="auto"/>
+              </w:rPr>
+            </w:pPr>
+          </w:p>
+        </w:tc>
+      </w:tr>
+      <w:tr>
+        <w:tc>
+          <w:tcPr>
+            <w:tcW w:w="640" w:type="dxa"/>
+          </w:tcPr>
+          <w:p>
+            <w:pPr>
+              <w:spacing w:before="0" w:after="160" w:line="259" w:lineRule="auto"/>
+              <w:ind w:left="0"/>
+              <w:rPr>
+                <w:rFonts w:asciiTheme="minorHAnsi" w:eastAsiaTheme="minorHAnsi" w:hAnsiTheme="minorHAnsi" w:cstheme="minorBidi"/>
+                <w:b/>
+                <w:bCs/>
+                <w:color w:val="auto"/>
+              </w:rPr>
+            </w:pPr>
+            <w:r>
+              <w:rPr>
+                <w:rFonts w:asciiTheme="minorHAnsi" w:eastAsiaTheme="minorHAnsi" w:hAnsiTheme="minorHAnsi" w:cstheme="minorBidi"/>
+                <w:b/>
+                <w:bCs/>
+                <w:color w:val="auto"/>
+              </w:rPr>
+              <w:t>3</w:t>
+            </w:r>
+          </w:p>
+        </w:tc>
+        <w:tc>
+          <w:tcPr>
+            <w:tcW w:w="2476" w:type="dxa"/>
+          </w:tcPr>
+          <w:p>
+            <w:pPr>
+              <w:spacing w:before="0" w:after="160" w:line="259" w:lineRule="auto"/>
+              <w:ind w:left="0"/>
+              <w:rPr>
+                <w:rFonts w:asciiTheme="minorHAnsi" w:eastAsiaTheme="minorHAnsi" w:hAnsiTheme="minorHAnsi" w:cstheme="minorBidi"/>
+                <w:b/>
+                <w:bCs/>
+                <w:color w:val="auto"/>
+              </w:rPr>
+            </w:pPr>
+            <w:r>
+              <w:rPr>
+                <w:rFonts w:asciiTheme="minorHAnsi" w:eastAsiaTheme="minorHAnsi" w:hAnsiTheme="minorHAnsi" w:cstheme="minorBidi"/>
+                <w:b/>
+                <w:bCs/>
+                <w:color w:val="auto"/>
+              </w:rPr>
+              <w:t>Content Developer</w:t>
+            </w:r>
+          </w:p>
+        </w:tc>
+        <w:tc>
+          <w:tcPr>
+            <w:tcW w:w="1558" w:type="dxa"/>
+          </w:tcPr>
+          <w:p>
+            <w:pPr>
+              <w:spacing w:before="0" w:after="160" w:line="259" w:lineRule="auto"/>
+              <w:ind w:left="0"/>
+              <w:rPr>
+                <w:rFonts w:asciiTheme="minorHAnsi" w:eastAsiaTheme="minorHAnsi" w:hAnsiTheme="minorHAnsi" w:cstheme="minorBidi"/>
+                <w:b/>
+                <w:bCs/>
+                <w:color w:val="auto"/>
+              </w:rPr>
+            </w:pPr>
+          </w:p>
+        </w:tc>
+        <w:tc>
+          <w:tcPr>
+            <w:tcW w:w="1558" w:type="dxa"/>
+          </w:tcPr>
+          <w:p>
+            <w:pPr>
+              <w:spacing w:before="0" w:after="160" w:line="259" w:lineRule="auto"/>
+              <w:ind w:left="0"/>
+              <w:rPr>
+                <w:rFonts w:asciiTheme="minorHAnsi" w:eastAsiaTheme="minorHAnsi" w:hAnsiTheme="minorHAnsi" w:cstheme="minorBidi"/>
+                <w:b/>
+                <w:bCs/>
+                <w:color w:val="auto"/>
+              </w:rPr>
+            </w:pPr>
+          </w:p>
+        </w:tc>
+        <w:tc>
+          <w:tcPr>
+            <w:tcW w:w="1559" w:type="dxa"/>
+          </w:tcPr>
+          <w:p>
+            <w:pPr>
+              <w:spacing w:before="0" w:after="160" w:line="259" w:lineRule="auto"/>
+              <w:ind w:left="0"/>
+              <w:rPr>
+                <w:rFonts w:asciiTheme="minorHAnsi" w:eastAsiaTheme="minorHAnsi" w:hAnsiTheme="minorHAnsi" w:cstheme="minorBidi"/>
+                <w:b/>
+                <w:bCs/>
+                <w:color w:val="auto"/>
+              </w:rPr>
+            </w:pPr>
+          </w:p>
+        </w:tc>
+        <w:tc>
+          <w:tcPr>
+            <w:tcW w:w="1559" w:type="dxa"/>
+          </w:tcPr>
+          <w:p>
+            <w:pPr>
+              <w:spacing w:before="0" w:after="160" w:line="259" w:lineRule="auto"/>
+              <w:ind w:left="0"/>
+              <w:rPr>
+                <w:rFonts w:asciiTheme="minorHAnsi" w:eastAsiaTheme="minorHAnsi" w:hAnsiTheme="minorHAnsi" w:cstheme="minorBidi"/>
+                <w:b/>
+                <w:bCs/>
+                <w:color w:val="auto"/>
+              </w:rPr>
+            </w:pPr>
+          </w:p>
+        </w:tc>
+      </w:tr>
+      <w:tr>
+        <w:tc>
+          <w:tcPr>
+            <w:tcW w:w="640" w:type="dxa"/>
+          </w:tcPr>
+          <w:p>
+            <w:pPr>
+              <w:spacing w:before="0" w:after="160" w:line="259" w:lineRule="auto"/>
+              <w:ind w:left="0"/>
+              <w:rPr>
+                <w:rFonts w:asciiTheme="minorHAnsi" w:eastAsiaTheme="minorHAnsi" w:hAnsiTheme="minorHAnsi" w:cstheme="minorBidi"/>
+                <w:b/>
+                <w:bCs/>
+                <w:color w:val="auto"/>
+              </w:rPr>
+            </w:pPr>
+            <w:r>
+              <w:rPr>
+                <w:rFonts w:asciiTheme="minorHAnsi" w:eastAsiaTheme="minorHAnsi" w:hAnsiTheme="minorHAnsi" w:cstheme="minorBidi"/>
+                <w:b/>
+                <w:bCs/>
+                <w:color w:val="auto"/>
+              </w:rPr>
+              <w:t>4</w:t>
+            </w:r>
+          </w:p>
+        </w:tc>
+        <w:tc>
+          <w:tcPr>
+            <w:tcW w:w="2476" w:type="dxa"/>
+          </w:tcPr>
+          <w:p>
+            <w:pPr>
+              <w:spacing w:before="0" w:after="160" w:line="259" w:lineRule="auto"/>
+              <w:ind w:left="0"/>
+              <w:rPr>
+                <w:rFonts w:asciiTheme="minorHAnsi" w:eastAsiaTheme="minorHAnsi" w:hAnsiTheme="minorHAnsi" w:cstheme="minorBidi"/>
+                <w:b/>
+                <w:bCs/>
+                <w:color w:val="auto"/>
+              </w:rPr>
+            </w:pPr>
+            <w:r>
+              <w:rPr>
+                <w:rFonts w:asciiTheme="minorHAnsi" w:eastAsiaTheme="minorHAnsi" w:hAnsiTheme="minorHAnsi" w:cstheme="minorBidi"/>
+                <w:b/>
+                <w:bCs/>
+                <w:color w:val="auto"/>
+              </w:rPr>
+              <w:t>Database Plan</w:t>
+            </w:r>
+          </w:p>
+        </w:tc>
+        <w:tc>
+          <w:tcPr>
+            <w:tcW w:w="1558" w:type="dxa"/>
+          </w:tcPr>
+          <w:p>
+            <w:pPr>
+              <w:spacing w:before="0" w:after="160" w:line="259" w:lineRule="auto"/>
+              <w:ind w:left="0"/>
+              <w:rPr>
+                <w:rFonts w:asciiTheme="minorHAnsi" w:eastAsiaTheme="minorHAnsi" w:hAnsiTheme="minorHAnsi" w:cstheme="minorBidi"/>
+                <w:b/>
+                <w:bCs/>
+                <w:color w:val="auto"/>
+              </w:rPr>
+            </w:pPr>
+          </w:p>
+        </w:tc>
+        <w:tc>
+          <w:tcPr>
+            <w:tcW w:w="1558" w:type="dxa"/>
+          </w:tcPr>
+          <w:p>
+            <w:pPr>
+              <w:spacing w:before="0" w:after="160" w:line="259" w:lineRule="auto"/>
+              <w:ind w:left="0"/>
+              <w:rPr>
+                <w:rFonts w:asciiTheme="minorHAnsi" w:eastAsiaTheme="minorHAnsi" w:hAnsiTheme="minorHAnsi" w:cstheme="minorBidi"/>
+                <w:b/>
+                <w:bCs/>
+                <w:color w:val="auto"/>
+              </w:rPr>
+            </w:pPr>
+          </w:p>
+        </w:tc>
+        <w:tc>
+          <w:tcPr>
+            <w:tcW w:w="1559" w:type="dxa"/>
+          </w:tcPr>
+          <w:p>
+            <w:pPr>
+              <w:spacing w:before="0" w:after="160" w:line="259" w:lineRule="auto"/>
+              <w:ind w:left="0"/>
+              <w:rPr>
+                <w:rFonts w:asciiTheme="minorHAnsi" w:eastAsiaTheme="minorHAnsi" w:hAnsiTheme="minorHAnsi" w:cstheme="minorBidi"/>
+                <w:b/>
+                <w:bCs/>
+                <w:color w:val="auto"/>
+              </w:rPr>
+            </w:pPr>
+          </w:p>
+        </w:tc>
+        <w:tc>
+          <w:tcPr>
+            <w:tcW w:w="1559" w:type="dxa"/>
+          </w:tcPr>
+          <w:p>
+            <w:pPr>
+              <w:spacing w:before="0" w:after="160" w:line="259" w:lineRule="auto"/>
+              <w:ind w:left="0"/>
+              <w:rPr>
+                <w:rFonts w:asciiTheme="minorHAnsi" w:eastAsiaTheme="minorHAnsi" w:hAnsiTheme="minorHAnsi" w:cstheme="minorBidi"/>
+                <w:b/>
+                <w:bCs/>
+                <w:color w:val="auto"/>
+              </w:rPr>
+            </w:pPr>
+          </w:p>
+        </w:tc>
+      </w:tr>
+      <w:tr>
+        <w:tc>
+          <w:tcPr>
+            <w:tcW w:w="640" w:type="dxa"/>
+          </w:tcPr>
+          <w:p>
+            <w:pPr>
+              <w:spacing w:before="0" w:after="160" w:line="259" w:lineRule="auto"/>
+              <w:ind w:left="0"/>
+              <w:rPr>
+                <w:rFonts w:asciiTheme="minorHAnsi" w:eastAsiaTheme="minorHAnsi" w:hAnsiTheme="minorHAnsi" w:cstheme="minorBidi"/>
+                <w:b/>
+                <w:bCs/>
+                <w:color w:val="auto"/>
+              </w:rPr>
+            </w:pPr>
+            <w:r>
+              <w:rPr>
+                <w:rFonts w:asciiTheme="minorHAnsi" w:eastAsiaTheme="minorHAnsi" w:hAnsiTheme="minorHAnsi" w:cstheme="minorBidi"/>
+                <w:b/>
+                <w:bCs/>
+                <w:color w:val="auto"/>
+              </w:rPr>
+              <w:t>5</w:t>
+            </w:r>
+          </w:p>
+        </w:tc>
+        <w:tc>
+          <w:tcPr>
+            <w:tcW w:w="2476" w:type="dxa"/>
+          </w:tcPr>
+          <w:p>
+            <w:pPr>
+              <w:spacing w:before="0" w:after="160" w:line="259" w:lineRule="auto"/>
+              <w:ind w:left="0"/>
+              <w:rPr>
+                <w:rFonts w:asciiTheme="minorHAnsi" w:eastAsiaTheme="minorHAnsi" w:hAnsiTheme="minorHAnsi" w:cstheme="minorBidi"/>
+                <w:b/>
+                <w:bCs/>
+                <w:color w:val="auto"/>
+              </w:rPr>
+            </w:pPr>
+            <w:r>
+              <w:rPr>
+                <w:rFonts w:asciiTheme="minorHAnsi" w:eastAsiaTheme="minorHAnsi" w:hAnsiTheme="minorHAnsi" w:cstheme="minorBidi"/>
+                <w:b/>
+                <w:bCs/>
+                <w:color w:val="auto"/>
+              </w:rPr>
+              <w:t>Site Development</w:t>
+            </w:r>
+            <w:r>
+              <w:rPr>
+                <w:rFonts w:asciiTheme="minorHAnsi" w:eastAsiaTheme="minorHAnsi" w:hAnsiTheme="minorHAnsi" w:cstheme="minorBidi"/>
+                <w:b/>
+                <w:bCs/>
+                <w:color w:val="auto"/>
+              </w:rPr>
+              <w:t xml:space="preserve"> </w:t>
+            </w:r>
+            <w:r>
+              <w:rPr>
+                <w:rFonts w:asciiTheme="minorHAnsi" w:eastAsiaTheme="minorHAnsi" w:hAnsiTheme="minorHAnsi" w:cstheme="minorBidi"/>
+                <w:b/>
+                <w:bCs/>
+                <w:color w:val="auto"/>
+              </w:rPr>
+              <w:t>(</w:t>
+            </w:r>
+            <w:proofErr w:type="spellStart"/>
+            <w:r>
+              <w:rPr>
+                <w:rFonts w:asciiTheme="minorHAnsi" w:eastAsiaTheme="minorHAnsi" w:hAnsiTheme="minorHAnsi" w:cstheme="minorBidi"/>
+                <w:b/>
+                <w:bCs/>
+                <w:color w:val="auto"/>
+              </w:rPr>
+              <w:t>codint</w:t>
+            </w:r>
+            <w:proofErr w:type="spellEnd"/>
+            <w:r>
+              <w:rPr>
+                <w:rFonts w:asciiTheme="minorHAnsi" w:eastAsiaTheme="minorHAnsi" w:hAnsiTheme="minorHAnsi" w:cstheme="minorBidi"/>
+                <w:b/>
+                <w:bCs/>
+                <w:color w:val="auto"/>
+              </w:rPr>
+              <w:t>)</w:t>
+            </w:r>
+          </w:p>
+        </w:tc>
+        <w:tc>
+          <w:tcPr>
+            <w:tcW w:w="1558" w:type="dxa"/>
+          </w:tcPr>
+          <w:p>
+            <w:pPr>
+              <w:spacing w:before="0" w:after="160" w:line="259" w:lineRule="auto"/>
+              <w:ind w:left="0"/>
+              <w:rPr>
+                <w:rFonts w:asciiTheme="minorHAnsi" w:eastAsiaTheme="minorHAnsi" w:hAnsiTheme="minorHAnsi" w:cstheme="minorBidi"/>
+                <w:b/>
+                <w:bCs/>
+                <w:color w:val="auto"/>
+              </w:rPr>
+            </w:pPr>
+          </w:p>
+        </w:tc>
+        <w:tc>
+          <w:tcPr>
+            <w:tcW w:w="1558" w:type="dxa"/>
+          </w:tcPr>
+          <w:p>
+            <w:pPr>
+              <w:spacing w:before="0" w:after="160" w:line="259" w:lineRule="auto"/>
+              <w:ind w:left="0"/>
+              <w:rPr>
+                <w:rFonts w:asciiTheme="minorHAnsi" w:eastAsiaTheme="minorHAnsi" w:hAnsiTheme="minorHAnsi" w:cstheme="minorBidi"/>
+                <w:b/>
+                <w:bCs/>
+                <w:color w:val="auto"/>
+              </w:rPr>
+            </w:pPr>
+          </w:p>
+        </w:tc>
+        <w:tc>
+          <w:tcPr>
+            <w:tcW w:w="1559" w:type="dxa"/>
+          </w:tcPr>
+          <w:p>
+            <w:pPr>
+              <w:spacing w:before="0" w:after="160" w:line="259" w:lineRule="auto"/>
+              <w:ind w:left="0"/>
+              <w:rPr>
+                <w:rFonts w:asciiTheme="minorHAnsi" w:eastAsiaTheme="minorHAnsi" w:hAnsiTheme="minorHAnsi" w:cstheme="minorBidi"/>
+                <w:b/>
+                <w:bCs/>
+                <w:color w:val="auto"/>
+              </w:rPr>
+            </w:pPr>
+          </w:p>
+        </w:tc>
+        <w:tc>
+          <w:tcPr>
+            <w:tcW w:w="1559" w:type="dxa"/>
+          </w:tcPr>
+          <w:p>
+            <w:pPr>
+              <w:spacing w:before="0" w:after="160" w:line="259" w:lineRule="auto"/>
+              <w:ind w:left="0"/>
+              <w:rPr>
+                <w:rFonts w:asciiTheme="minorHAnsi" w:eastAsiaTheme="minorHAnsi" w:hAnsiTheme="minorHAnsi" w:cstheme="minorBidi"/>
+                <w:b/>
+                <w:bCs/>
+                <w:color w:val="auto"/>
+              </w:rPr>
+            </w:pPr>
+          </w:p>
+        </w:tc>
+      </w:tr>
+      <w:tr>
+        <w:tc>
+          <w:tcPr>
+            <w:tcW w:w="640" w:type="dxa"/>
+          </w:tcPr>
+          <w:p>
+            <w:pPr>
+              <w:spacing w:before="0" w:after="160" w:line="259" w:lineRule="auto"/>
+              <w:ind w:left="0"/>
+              <w:rPr>
+                <w:rFonts w:asciiTheme="minorHAnsi" w:eastAsiaTheme="minorHAnsi" w:hAnsiTheme="minorHAnsi" w:cstheme="minorBidi"/>
+                <w:b/>
+                <w:bCs/>
+                <w:color w:val="auto"/>
+              </w:rPr>
+            </w:pPr>
+            <w:r>
+              <w:rPr>
+                <w:rFonts w:asciiTheme="minorHAnsi" w:eastAsiaTheme="minorHAnsi" w:hAnsiTheme="minorHAnsi" w:cstheme="minorBidi"/>
+                <w:b/>
+                <w:bCs/>
+                <w:color w:val="auto"/>
+              </w:rPr>
+              <w:t>6</w:t>
+            </w:r>
+          </w:p>
+        </w:tc>
+        <w:tc>
+          <w:tcPr>
+            <w:tcW w:w="2476" w:type="dxa"/>
+          </w:tcPr>
+          <w:p>
+            <w:pPr>
+              <w:spacing w:before="0" w:after="160" w:line="259" w:lineRule="auto"/>
+              <w:ind w:left="0"/>
+              <w:rPr>
+                <w:rFonts w:asciiTheme="minorHAnsi" w:eastAsiaTheme="minorHAnsi" w:hAnsiTheme="minorHAnsi" w:cstheme="minorBidi"/>
+                <w:b/>
+                <w:bCs/>
+                <w:color w:val="auto"/>
+              </w:rPr>
+            </w:pPr>
+            <w:r>
+              <w:rPr>
+                <w:rFonts w:asciiTheme="minorHAnsi" w:eastAsiaTheme="minorHAnsi" w:hAnsiTheme="minorHAnsi" w:cstheme="minorBidi"/>
+                <w:b/>
+                <w:bCs/>
+                <w:color w:val="auto"/>
+              </w:rPr>
+              <w:t>Quality Assurance</w:t>
+            </w:r>
+          </w:p>
+        </w:tc>
+        <w:tc>
+          <w:tcPr>
+            <w:tcW w:w="1558" w:type="dxa"/>
+          </w:tcPr>
+          <w:p>
+            <w:pPr>
+              <w:spacing w:before="0" w:after="160" w:line="259" w:lineRule="auto"/>
+              <w:ind w:left="0"/>
+              <w:rPr>
+                <w:rFonts w:asciiTheme="minorHAnsi" w:eastAsiaTheme="minorHAnsi" w:hAnsiTheme="minorHAnsi" w:cstheme="minorBidi"/>
+                <w:b/>
+                <w:bCs/>
+                <w:color w:val="auto"/>
+              </w:rPr>
+            </w:pPr>
+          </w:p>
+        </w:tc>
+        <w:tc>
+          <w:tcPr>
+            <w:tcW w:w="1558" w:type="dxa"/>
+          </w:tcPr>
+          <w:p>
+            <w:pPr>
+              <w:spacing w:before="0" w:after="160" w:line="259" w:lineRule="auto"/>
+              <w:ind w:left="0"/>
+              <w:rPr>
+                <w:rFonts w:asciiTheme="minorHAnsi" w:eastAsiaTheme="minorHAnsi" w:hAnsiTheme="minorHAnsi" w:cstheme="minorBidi"/>
+                <w:b/>
+                <w:bCs/>
+                <w:color w:val="auto"/>
+              </w:rPr>
+            </w:pPr>
+          </w:p>
+        </w:tc>
+        <w:tc>
+          <w:tcPr>
+            <w:tcW w:w="1559" w:type="dxa"/>
+          </w:tcPr>
+          <w:p>
+            <w:pPr>
+              <w:spacing w:before="0" w:after="160" w:line="259" w:lineRule="auto"/>
+              <w:ind w:left="0"/>
+              <w:rPr>
+                <w:rFonts w:asciiTheme="minorHAnsi" w:eastAsiaTheme="minorHAnsi" w:hAnsiTheme="minorHAnsi" w:cstheme="minorBidi"/>
+                <w:b/>
+                <w:bCs/>
+                <w:color w:val="auto"/>
+              </w:rPr>
+            </w:pPr>
+          </w:p>
+        </w:tc>
+        <w:tc>
+          <w:tcPr>
+            <w:tcW w:w="1559" w:type="dxa"/>
+          </w:tcPr>
+          <w:p>
+            <w:pPr>
+              <w:spacing w:before="0" w:after="160" w:line="259" w:lineRule="auto"/>
+              <w:ind w:left="0"/>
+              <w:rPr>
+                <w:rFonts w:asciiTheme="minorHAnsi" w:eastAsiaTheme="minorHAnsi" w:hAnsiTheme="minorHAnsi" w:cstheme="minorBidi"/>
+                <w:b/>
+                <w:bCs/>
+                <w:color w:val="auto"/>
+              </w:rPr>
+            </w:pPr>
+          </w:p>
+        </w:tc>
+      </w:tr>
+      <w:tr>
+        <w:tc>
+          <w:tcPr>
+            <w:tcW w:w="640" w:type="dxa"/>
+            <w:tcBorders>
+              <w:bottom w:val="single" w:sz="4" w:space="0" w:color="auto"/>
+            </w:tcBorders>
+          </w:tcPr>
+          <w:p>
+            <w:pPr>
+              <w:spacing w:before="0" w:after="160" w:line="259" w:lineRule="auto"/>
+              <w:ind w:left="0"/>
+              <w:rPr>
+                <w:rFonts w:asciiTheme="minorHAnsi" w:eastAsiaTheme="minorHAnsi" w:hAnsiTheme="minorHAnsi" w:cstheme="minorBidi"/>
+                <w:b/>
+                <w:bCs/>
+                <w:color w:val="auto"/>
+              </w:rPr>
+            </w:pPr>
+            <w:r>
+              <w:rPr>
+                <w:rFonts w:asciiTheme="minorHAnsi" w:eastAsiaTheme="minorHAnsi" w:hAnsiTheme="minorHAnsi" w:cstheme="minorBidi"/>
+                <w:b/>
+                <w:bCs/>
+                <w:color w:val="auto"/>
+              </w:rPr>
+              <w:t>7</w:t>
+            </w:r>
+          </w:p>
+        </w:tc>
+        <w:tc>
+          <w:tcPr>
+            <w:tcW w:w="2476" w:type="dxa"/>
+            <w:tcBorders>
+              <w:bottom w:val="single" w:sz="4" w:space="0" w:color="auto"/>
+            </w:tcBorders>
+          </w:tcPr>
+          <w:p>
+            <w:pPr>
+              <w:spacing w:before="0" w:after="160" w:line="259" w:lineRule="auto"/>
+              <w:ind w:left="0"/>
+              <w:rPr>
+                <w:rFonts w:asciiTheme="minorHAnsi" w:eastAsiaTheme="minorHAnsi" w:hAnsiTheme="minorHAnsi" w:cstheme="minorBidi"/>
+                <w:b/>
+                <w:bCs/>
+                <w:color w:val="auto"/>
+              </w:rPr>
+            </w:pPr>
+            <w:r>
+              <w:rPr>
+                <w:rFonts w:asciiTheme="minorHAnsi" w:eastAsiaTheme="minorHAnsi" w:hAnsiTheme="minorHAnsi" w:cstheme="minorBidi"/>
+                <w:b/>
+                <w:bCs/>
+                <w:color w:val="auto"/>
+              </w:rPr>
+              <w:t>Hosting</w:t>
+            </w:r>
+          </w:p>
+        </w:tc>
+        <w:tc>
+          <w:tcPr>
+            <w:tcW w:w="1558" w:type="dxa"/>
+            <w:tcBorders>
+              <w:bottom w:val="single" w:sz="4" w:space="0" w:color="auto"/>
+            </w:tcBorders>
+          </w:tcPr>
+          <w:p>
+            <w:pPr>
+              <w:spacing w:before="0" w:after="160" w:line="259" w:lineRule="auto"/>
+              <w:ind w:left="0"/>
+              <w:rPr>
+                <w:rFonts w:asciiTheme="minorHAnsi" w:eastAsiaTheme="minorHAnsi" w:hAnsiTheme="minorHAnsi" w:cstheme="minorBidi"/>
+                <w:b/>
+                <w:bCs/>
+                <w:color w:val="auto"/>
+              </w:rPr>
+            </w:pPr>
+          </w:p>
+        </w:tc>
+        <w:tc>
+          <w:tcPr>
+            <w:tcW w:w="1558" w:type="dxa"/>
+          </w:tcPr>
+          <w:p>
+            <w:pPr>
+              <w:spacing w:before="0" w:after="160" w:line="259" w:lineRule="auto"/>
+              <w:ind w:left="0"/>
+              <w:rPr>
+                <w:rFonts w:asciiTheme="minorHAnsi" w:eastAsiaTheme="minorHAnsi" w:hAnsiTheme="minorHAnsi" w:cstheme="minorBidi"/>
+                <w:b/>
+                <w:bCs/>
+                <w:color w:val="auto"/>
+              </w:rPr>
+            </w:pPr>
+          </w:p>
+        </w:tc>
+        <w:tc>
+          <w:tcPr>
+            <w:tcW w:w="1559" w:type="dxa"/>
+          </w:tcPr>
+          <w:p>
+            <w:pPr>
+              <w:spacing w:before="0" w:after="160" w:line="259" w:lineRule="auto"/>
+              <w:ind w:left="0"/>
+              <w:rPr>
+                <w:rFonts w:asciiTheme="minorHAnsi" w:eastAsiaTheme="minorHAnsi" w:hAnsiTheme="minorHAnsi" w:cstheme="minorBidi"/>
+                <w:b/>
+                <w:bCs/>
+                <w:color w:val="auto"/>
+              </w:rPr>
+            </w:pPr>
+          </w:p>
+        </w:tc>
+        <w:tc>
+          <w:tcPr>
+            <w:tcW w:w="1559" w:type="dxa"/>
+          </w:tcPr>
+          <w:p>
+            <w:pPr>
+              <w:spacing w:before="0" w:after="160" w:line="259" w:lineRule="auto"/>
+              <w:ind w:left="0"/>
+              <w:rPr>
+                <w:rFonts w:asciiTheme="minorHAnsi" w:eastAsiaTheme="minorHAnsi" w:hAnsiTheme="minorHAnsi" w:cstheme="minorBidi"/>
+                <w:b/>
+                <w:bCs/>
+                <w:color w:val="auto"/>
+              </w:rPr>
+            </w:pPr>
+          </w:p>
+        </w:tc>
+      </w:tr>
+    </w:tbl>
     <w:p/>
     <w:sectPr>
       <w:headerReference w:type="default" r:id="rId8"/>
@@ -1798,7 +3340,7 @@
   </w:latentStyles>
   <w:style w:type="paragraph" w:default="1" w:styleId="Normal">
     <w:name w:val="Normal"/>
-    <w:rsid w:val="00D75CDD"/>
+    <w:rsid w:val="00B922A7"/>
     <w:pPr>
       <w:spacing w:before="200" w:after="0" w:line="335" w:lineRule="auto"/>
       <w:ind w:left="-15"/>
@@ -1811,7 +3353,6 @@
   <w:style w:type="character" w:default="1" w:styleId="DefaultParagraphFont">
     <w:name w:val="Default Paragraph Font"/>
     <w:uiPriority w:val="1"/>
-    <w:semiHidden/>
     <w:unhideWhenUsed/>
   </w:style>
   <w:style w:type="table" w:default="1" w:styleId="TableNormal">
@@ -1856,6 +3397,45 @@
     <w:name w:val="text_exposed_show"/>
     <w:basedOn w:val="DefaultParagraphFont"/>
     <w:rsid w:val="00D75CDD"/>
+  </w:style>
+  <w:style w:type="table" w:styleId="TableGrid">
+    <w:name w:val="Table Grid"/>
+    <w:basedOn w:val="TableNormal"/>
+    <w:uiPriority w:val="39"/>
+    <w:rsid w:val="00B922A7"/>
+    <w:pPr>
+      <w:spacing w:after="0" w:line="240" w:lineRule="auto"/>
+    </w:pPr>
+    <w:tblPr>
+      <w:tblBorders>
+        <w:top w:val="single" w:sz="4" w:space="0" w:color="auto"/>
+        <w:left w:val="single" w:sz="4" w:space="0" w:color="auto"/>
+        <w:bottom w:val="single" w:sz="4" w:space="0" w:color="auto"/>
+        <w:right w:val="single" w:sz="4" w:space="0" w:color="auto"/>
+        <w:insideH w:val="single" w:sz="4" w:space="0" w:color="auto"/>
+        <w:insideV w:val="single" w:sz="4" w:space="0" w:color="auto"/>
+      </w:tblBorders>
+    </w:tblPr>
+  </w:style>
+  <w:style w:type="table" w:customStyle="1" w:styleId="TableGrid1">
+    <w:name w:val="Table Grid1"/>
+    <w:basedOn w:val="TableNormal"/>
+    <w:next w:val="TableGrid"/>
+    <w:uiPriority w:val="39"/>
+    <w:rsid w:val="008E7BCB"/>
+    <w:pPr>
+      <w:spacing w:after="0" w:line="240" w:lineRule="auto"/>
+    </w:pPr>
+    <w:tblPr>
+      <w:tblBorders>
+        <w:top w:val="single" w:sz="4" w:space="0" w:color="auto"/>
+        <w:left w:val="single" w:sz="4" w:space="0" w:color="auto"/>
+        <w:bottom w:val="single" w:sz="4" w:space="0" w:color="auto"/>
+        <w:right w:val="single" w:sz="4" w:space="0" w:color="auto"/>
+        <w:insideH w:val="single" w:sz="4" w:space="0" w:color="auto"/>
+        <w:insideV w:val="single" w:sz="4" w:space="0" w:color="auto"/>
+      </w:tblBorders>
+    </w:tblPr>
   </w:style>
 </w:styles>
 </file>

</xml_diff>